<commit_message>
dec / upt 2
</commit_message>
<xml_diff>
--- a/1sem/Обучение служением/КП паспорт.docx
+++ b/1sem/Обучение служением/КП паспорт.docx
@@ -5,7 +5,7 @@
     <w:p>
       <w:pPr>
         <w:shd w:val="clear" w:color="auto" w:fill="FFFFFF"/>
-        <w:spacing w:before="240" w:after="240" w:line="360" w:lineRule="auto"/>
+        <w:spacing w:after="240" w:line="360" w:lineRule="auto"/>
         <w:rPr>
           <w:rStyle w:val="ac"/>
           <w:rFonts w:ascii="Times New Roman" w:hAnsi="Times New Roman"/>
@@ -27,6 +27,34 @@
     </w:p>
     <w:p>
       <w:pPr>
+        <w:pStyle w:val="a7"/>
+        <w:widowControl w:val="0"/>
+        <w:numPr>
+          <w:ilvl w:val="0"/>
+          <w:numId w:val="1"/>
+        </w:numPr>
+        <w:shd w:val="clear" w:color="auto" w:fill="FFFFFF"/>
+        <w:suppressAutoHyphens/>
+        <w:spacing w:after="0" w:line="240" w:lineRule="auto"/>
+        <w:rPr>
+          <w:rFonts w:ascii="Times New Roman" w:hAnsi="Times New Roman" w:cs="Times New Roman"/>
+          <w:sz w:val="28"/>
+          <w:szCs w:val="28"/>
+        </w:rPr>
+      </w:pPr>
+      <w:r>
+        <w:rPr>
+          <w:rFonts w:ascii="Times New Roman" w:hAnsi="Times New Roman" w:cs="Times New Roman"/>
+          <w:b/>
+          <w:color w:val="000000"/>
+          <w:sz w:val="28"/>
+          <w:szCs w:val="28"/>
+        </w:rPr>
+        <w:t>Название проекта</w:t>
+      </w:r>
+    </w:p>
+    <w:p>
+      <w:pPr>
         <w:ind w:firstLine="680"/>
         <w:jc w:val="both"/>
         <w:rPr>
@@ -41,14 +69,6 @@
           <w:color w:val="000000"/>
           <w:szCs w:val="28"/>
         </w:rPr>
-        <w:t xml:space="preserve">1. </w:t>
-      </w:r>
-      <w:r>
-        <w:rPr>
-          <w:rFonts w:ascii="Times New Roman" w:hAnsi="Times New Roman" w:cs="Times New Roman"/>
-          <w:color w:val="000000"/>
-          <w:szCs w:val="28"/>
-        </w:rPr>
         <w:t>Сервис поиска работы для людей с ограниченными возможностями</w:t>
       </w:r>
     </w:p>
@@ -58,25 +78,31 @@
         <w:jc w:val="both"/>
         <w:rPr>
           <w:rFonts w:ascii="Times New Roman" w:hAnsi="Times New Roman" w:cs="Times New Roman"/>
-          <w:color w:val="000000"/>
-          <w:szCs w:val="28"/>
-        </w:rPr>
-      </w:pPr>
-      <w:r>
-        <w:rPr>
-          <w:rFonts w:ascii="Times New Roman" w:hAnsi="Times New Roman" w:cs="Times New Roman"/>
-          <w:color w:val="000000"/>
-          <w:szCs w:val="28"/>
-        </w:rPr>
-        <w:t xml:space="preserve">2. </w:t>
-      </w:r>
-      <w:r>
-        <w:rPr>
-          <w:rFonts w:ascii="Times New Roman" w:hAnsi="Times New Roman" w:cs="Times New Roman"/>
-          <w:color w:val="000000"/>
-          <w:szCs w:val="28"/>
-        </w:rPr>
-        <w:t>Сайт поиска работы для людей с ограниченными возможностями, вакансии на котором можно получить только при подтверждении соответствующего статуса. Обеспечение заработной платы ложится в некотором соотношении на работодателя и государственное обеспечении. Сервис позволит людям с ограниченными возможностями продолжать полноценную жизнь в обществе, обеспечить себя дополнительными денежными средствами, интегрироваться в коллектив.</w:t>
+          <w:b/>
+          <w:bCs/>
+          <w:color w:val="000000"/>
+          <w:szCs w:val="28"/>
+        </w:rPr>
+      </w:pPr>
+      <w:r>
+        <w:rPr>
+          <w:rFonts w:ascii="Times New Roman" w:hAnsi="Times New Roman" w:cs="Times New Roman"/>
+          <w:b/>
+          <w:bCs/>
+          <w:color w:val="000000"/>
+          <w:szCs w:val="28"/>
+        </w:rPr>
+        <w:t>2.</w:t>
+      </w:r>
+      <w:r>
+        <w:rPr>
+          <w:rFonts w:ascii="Times New Roman" w:hAnsi="Times New Roman" w:cs="Times New Roman"/>
+          <w:b/>
+          <w:bCs/>
+          <w:color w:val="000000"/>
+          <w:szCs w:val="28"/>
+        </w:rPr>
+        <w:t xml:space="preserve"> Краткое описание проекта</w:t>
       </w:r>
     </w:p>
     <w:p>
@@ -95,15 +121,15 @@
           <w:color w:val="000000"/>
           <w:szCs w:val="28"/>
         </w:rPr>
-        <w:t xml:space="preserve">3. </w:t>
-      </w:r>
-      <w:r>
-        <w:rPr>
-          <w:rFonts w:ascii="Times New Roman" w:hAnsi="Times New Roman" w:cs="Times New Roman"/>
-          <w:color w:val="000000"/>
-          <w:szCs w:val="28"/>
-        </w:rPr>
-        <w:t>Москва</w:t>
+        <w:t xml:space="preserve"> </w:t>
+      </w:r>
+      <w:r>
+        <w:rPr>
+          <w:rFonts w:ascii="Times New Roman" w:hAnsi="Times New Roman" w:cs="Times New Roman"/>
+          <w:color w:val="000000"/>
+          <w:szCs w:val="28"/>
+        </w:rPr>
+        <w:t>Сайт поиска работы для людей с ограниченными возможностями, вакансии на котором можно получить только при подтверждении соответствующего статуса. Обеспечение заработной платы ложится в некотором соотношении на работодателя и государственное обеспечении. Сервис позволит людям с ограниченными возможностями продолжать полноценную жизнь в обществе, обеспечить себя дополнительными денежными средствами, интегрироваться в коллектив.</w:t>
       </w:r>
     </w:p>
     <w:p>
@@ -112,34 +138,31 @@
         <w:jc w:val="both"/>
         <w:rPr>
           <w:rFonts w:ascii="Times New Roman" w:hAnsi="Times New Roman" w:cs="Times New Roman"/>
-          <w:color w:val="000000"/>
-          <w:szCs w:val="28"/>
-        </w:rPr>
-      </w:pPr>
-      <w:r>
-        <w:rPr>
-          <w:rFonts w:ascii="Times New Roman" w:hAnsi="Times New Roman" w:cs="Times New Roman"/>
-          <w:color w:val="000000"/>
-          <w:szCs w:val="28"/>
-        </w:rPr>
-        <w:t>4. Сроки реализации проекта</w:t>
-      </w:r>
-      <w:r>
-        <w:rPr>
-          <w:rFonts w:ascii="Times New Roman" w:hAnsi="Times New Roman" w:cs="Times New Roman"/>
-          <w:color w:val="000000"/>
-          <w:szCs w:val="28"/>
-          <w:lang w:val="en-US"/>
-        </w:rPr>
-        <w:t xml:space="preserve">: 2 </w:t>
-      </w:r>
-      <w:r>
-        <w:rPr>
-          <w:rFonts w:ascii="Times New Roman" w:hAnsi="Times New Roman" w:cs="Times New Roman"/>
-          <w:color w:val="000000"/>
-          <w:szCs w:val="28"/>
-        </w:rPr>
-        <w:t>года</w:t>
+          <w:b/>
+          <w:bCs/>
+          <w:color w:val="000000"/>
+          <w:szCs w:val="28"/>
+        </w:rPr>
+      </w:pPr>
+      <w:r>
+        <w:rPr>
+          <w:rFonts w:ascii="Times New Roman" w:hAnsi="Times New Roman" w:cs="Times New Roman"/>
+          <w:b/>
+          <w:bCs/>
+          <w:color w:val="000000"/>
+          <w:szCs w:val="28"/>
+        </w:rPr>
+        <w:t xml:space="preserve">3. </w:t>
+      </w:r>
+      <w:r>
+        <w:rPr>
+          <w:rFonts w:ascii="Times New Roman" w:hAnsi="Times New Roman" w:cs="Times New Roman"/>
+          <w:b/>
+          <w:bCs/>
+          <w:color w:val="000000"/>
+          <w:szCs w:val="28"/>
+        </w:rPr>
+        <w:t>География проекта</w:t>
       </w:r>
     </w:p>
     <w:p>
@@ -148,40 +171,16 @@
         <w:jc w:val="both"/>
         <w:rPr>
           <w:rFonts w:ascii="Times New Roman" w:hAnsi="Times New Roman" w:cs="Times New Roman"/>
-          <w:szCs w:val="28"/>
-        </w:rPr>
-      </w:pPr>
-      <w:r>
-        <w:rPr>
-          <w:rFonts w:ascii="Times New Roman" w:hAnsi="Times New Roman" w:cs="Times New Roman"/>
-          <w:color w:val="000000"/>
-          <w:szCs w:val="28"/>
-        </w:rPr>
-        <w:t>5. Целевые группы</w:t>
-      </w:r>
-      <w:r>
-        <w:rPr>
-          <w:rFonts w:ascii="Times New Roman" w:hAnsi="Times New Roman" w:cs="Times New Roman"/>
-          <w:color w:val="000000"/>
-          <w:szCs w:val="28"/>
-        </w:rPr>
-        <w:t xml:space="preserve">: </w:t>
-      </w:r>
-      <w:r>
-        <w:rPr>
-          <w:rFonts w:ascii="Times New Roman" w:hAnsi="Times New Roman" w:cs="Times New Roman"/>
-          <w:color w:val="000000"/>
-          <w:szCs w:val="28"/>
-        </w:rPr>
-        <w:t>люди с ограниченными возможностями, работодатели</w:t>
-      </w:r>
-      <w:r>
-        <w:rPr>
-          <w:rFonts w:ascii="Times New Roman" w:hAnsi="Times New Roman" w:cs="Times New Roman"/>
-          <w:color w:val="000000"/>
-          <w:szCs w:val="28"/>
-        </w:rPr>
-        <w:t xml:space="preserve"> </w:t>
+          <w:color w:val="000000"/>
+          <w:szCs w:val="28"/>
+        </w:rPr>
+      </w:pPr>
+      <w:r>
+        <w:rPr>
+          <w:rFonts w:ascii="Times New Roman" w:hAnsi="Times New Roman" w:cs="Times New Roman"/>
+          <w:szCs w:val="28"/>
+        </w:rPr>
+        <w:t>Проект осуществляется на территории РФ</w:t>
       </w:r>
     </w:p>
     <w:p>
@@ -197,27 +196,56 @@
       <w:r>
         <w:rPr>
           <w:rFonts w:ascii="Times New Roman" w:hAnsi="Times New Roman" w:cs="Times New Roman"/>
-          <w:i/>
-          <w:color w:val="000000"/>
-          <w:szCs w:val="28"/>
-        </w:rPr>
-        <w:t xml:space="preserve">6.  </w:t>
-      </w:r>
-      <w:r>
-        <w:rPr>
-          <w:rFonts w:ascii="Times New Roman" w:hAnsi="Times New Roman" w:cs="Times New Roman"/>
-          <w:color w:val="000000"/>
-          <w:szCs w:val="28"/>
-        </w:rPr>
-        <w:t>Описание проблемы целевой группы, обоснование социальной значимости проекта</w:t>
-      </w:r>
-      <w:r>
-        <w:rPr>
-          <w:rFonts w:ascii="Times New Roman" w:hAnsi="Times New Roman" w:cs="Times New Roman"/>
+          <w:b/>
+          <w:bCs/>
+          <w:color w:val="000000"/>
+          <w:szCs w:val="28"/>
+        </w:rPr>
+        <w:t>4.</w:t>
+      </w:r>
+      <w:r>
+        <w:rPr>
+          <w:rFonts w:ascii="Times New Roman" w:hAnsi="Times New Roman" w:cs="Times New Roman"/>
+          <w:b/>
+          <w:bCs/>
+          <w:color w:val="000000"/>
+          <w:szCs w:val="28"/>
+        </w:rPr>
+        <w:t xml:space="preserve"> Сроки реализации проекта</w:t>
+      </w:r>
+      <w:r>
+        <w:rPr>
+          <w:rFonts w:ascii="Times New Roman" w:hAnsi="Times New Roman" w:cs="Times New Roman"/>
+          <w:b/>
+          <w:bCs/>
           <w:color w:val="000000"/>
           <w:szCs w:val="28"/>
         </w:rPr>
         <w:t>:</w:t>
+      </w:r>
+      <w:r>
+        <w:rPr>
+          <w:rFonts w:ascii="Times New Roman" w:hAnsi="Times New Roman" w:cs="Times New Roman"/>
+          <w:color w:val="000000"/>
+          <w:szCs w:val="28"/>
+        </w:rPr>
+        <w:t xml:space="preserve"> 2 </w:t>
+      </w:r>
+      <w:r>
+        <w:rPr>
+          <w:rFonts w:ascii="Times New Roman" w:hAnsi="Times New Roman" w:cs="Times New Roman"/>
+          <w:color w:val="000000"/>
+          <w:szCs w:val="28"/>
+        </w:rPr>
+        <w:t>года</w:t>
+      </w:r>
+      <w:r>
+        <w:rPr>
+          <w:rFonts w:ascii="Times New Roman" w:hAnsi="Times New Roman" w:cs="Times New Roman"/>
+          <w:color w:val="000000"/>
+          <w:szCs w:val="28"/>
+        </w:rPr>
+        <w:t>.</w:t>
       </w:r>
     </w:p>
     <w:p>
@@ -226,6 +254,115 @@
         <w:jc w:val="both"/>
         <w:rPr>
           <w:rFonts w:ascii="Times New Roman" w:hAnsi="Times New Roman" w:cs="Times New Roman"/>
+          <w:szCs w:val="28"/>
+        </w:rPr>
+      </w:pPr>
+      <w:r>
+        <w:rPr>
+          <w:rFonts w:ascii="Times New Roman" w:hAnsi="Times New Roman" w:cs="Times New Roman"/>
+          <w:b/>
+          <w:bCs/>
+          <w:color w:val="000000"/>
+          <w:szCs w:val="28"/>
+        </w:rPr>
+        <w:t>5. Целевые группы</w:t>
+      </w:r>
+      <w:r>
+        <w:rPr>
+          <w:rFonts w:ascii="Times New Roman" w:hAnsi="Times New Roman" w:cs="Times New Roman"/>
+          <w:b/>
+          <w:bCs/>
+          <w:color w:val="000000"/>
+          <w:szCs w:val="28"/>
+        </w:rPr>
+        <w:t>:</w:t>
+      </w:r>
+      <w:r>
+        <w:rPr>
+          <w:rFonts w:ascii="Times New Roman" w:hAnsi="Times New Roman" w:cs="Times New Roman"/>
+          <w:color w:val="000000"/>
+          <w:szCs w:val="28"/>
+        </w:rPr>
+        <w:t xml:space="preserve"> </w:t>
+      </w:r>
+      <w:r>
+        <w:rPr>
+          <w:rFonts w:ascii="Times New Roman" w:hAnsi="Times New Roman" w:cs="Times New Roman"/>
+          <w:color w:val="000000"/>
+          <w:szCs w:val="28"/>
+        </w:rPr>
+        <w:t>люди с ограниченными возможностями, работодатели</w:t>
+      </w:r>
+      <w:r>
+        <w:rPr>
+          <w:rFonts w:ascii="Times New Roman" w:hAnsi="Times New Roman" w:cs="Times New Roman"/>
+          <w:color w:val="000000"/>
+          <w:szCs w:val="28"/>
+        </w:rPr>
+        <w:t xml:space="preserve"> </w:t>
+      </w:r>
+    </w:p>
+    <w:p>
+      <w:pPr>
+        <w:ind w:firstLine="680"/>
+        <w:jc w:val="both"/>
+        <w:rPr>
+          <w:rFonts w:ascii="Times New Roman" w:hAnsi="Times New Roman" w:cs="Times New Roman"/>
+          <w:b/>
+          <w:bCs/>
+          <w:color w:val="000000"/>
+          <w:szCs w:val="28"/>
+        </w:rPr>
+      </w:pPr>
+      <w:r>
+        <w:rPr>
+          <w:rFonts w:ascii="Times New Roman" w:hAnsi="Times New Roman" w:cs="Times New Roman"/>
+          <w:b/>
+          <w:bCs/>
+          <w:iCs/>
+          <w:color w:val="000000"/>
+          <w:szCs w:val="28"/>
+        </w:rPr>
+        <w:t>6.</w:t>
+      </w:r>
+      <w:r>
+        <w:rPr>
+          <w:rFonts w:ascii="Times New Roman" w:hAnsi="Times New Roman" w:cs="Times New Roman"/>
+          <w:b/>
+          <w:bCs/>
+          <w:i/>
+          <w:color w:val="000000"/>
+          <w:szCs w:val="28"/>
+        </w:rPr>
+        <w:t xml:space="preserve">  </w:t>
+      </w:r>
+      <w:r>
+        <w:rPr>
+          <w:rFonts w:ascii="Times New Roman" w:hAnsi="Times New Roman" w:cs="Times New Roman"/>
+          <w:b/>
+          <w:bCs/>
+          <w:color w:val="000000"/>
+          <w:szCs w:val="28"/>
+        </w:rPr>
+        <w:t>Описание</w:t>
+      </w:r>
+      <w:r>
+        <w:rPr>
+          <w:rFonts w:ascii="Times New Roman" w:hAnsi="Times New Roman" w:cs="Times New Roman"/>
+          <w:b/>
+          <w:bCs/>
+          <w:color w:val="000000"/>
+          <w:szCs w:val="28"/>
+        </w:rPr>
+        <w:t xml:space="preserve"> проблемы целевой группы, обоснование социальной значимости проекта:</w:t>
+      </w:r>
+    </w:p>
+    <w:p>
+      <w:pPr>
+        <w:ind w:firstLine="680"/>
+        <w:jc w:val="both"/>
+        <w:rPr>
+          <w:rFonts w:ascii="Times New Roman" w:hAnsi="Times New Roman" w:cs="Times New Roman"/>
           <w:b/>
           <w:i/>
           <w:color w:val="000000"/>
@@ -279,18 +416,46 @@
         <w:jc w:val="both"/>
         <w:rPr>
           <w:rFonts w:ascii="Times New Roman" w:hAnsi="Times New Roman" w:cs="Times New Roman"/>
-          <w:sz w:val="24"/>
-        </w:rPr>
-      </w:pPr>
-      <w:r>
-        <w:rPr>
-          <w:rFonts w:ascii="Times New Roman" w:hAnsi="Times New Roman" w:cs="Times New Roman"/>
-          <w:i/>
-          <w:iCs/>
-          <w:color w:val="000000"/>
-          <w:sz w:val="24"/>
-        </w:rPr>
-        <w:t>Рекомендуем придерживаться следующего плана:</w:t>
+          <w:color w:val="000000"/>
+          <w:szCs w:val="28"/>
+        </w:rPr>
+      </w:pPr>
+      <w:r>
+        <w:rPr>
+          <w:rFonts w:ascii="Times New Roman" w:hAnsi="Times New Roman" w:cs="Times New Roman"/>
+          <w:b/>
+          <w:bCs/>
+          <w:color w:val="000000"/>
+          <w:szCs w:val="28"/>
+        </w:rPr>
+        <w:t>7</w:t>
+      </w:r>
+      <w:r>
+        <w:rPr>
+          <w:rFonts w:ascii="Times New Roman" w:hAnsi="Times New Roman" w:cs="Times New Roman"/>
+          <w:b/>
+          <w:bCs/>
+          <w:color w:val="000000"/>
+          <w:szCs w:val="28"/>
+        </w:rPr>
+        <w:t>. Цель</w:t>
+      </w:r>
+      <w:r>
+        <w:rPr>
+          <w:rFonts w:ascii="Times New Roman" w:hAnsi="Times New Roman" w:cs="Times New Roman"/>
+          <w:b/>
+          <w:color w:val="000000"/>
+          <w:szCs w:val="28"/>
+        </w:rPr>
+        <w:t xml:space="preserve"> проекта:</w:t>
+      </w:r>
+      <w:r>
+        <w:rPr>
+          <w:rFonts w:ascii="Times New Roman" w:hAnsi="Times New Roman" w:cs="Times New Roman"/>
+          <w:color w:val="000000"/>
+          <w:szCs w:val="28"/>
+        </w:rPr>
+        <w:t xml:space="preserve"> </w:t>
       </w:r>
     </w:p>
     <w:p>
@@ -299,17 +464,41 @@
         <w:jc w:val="both"/>
         <w:rPr>
           <w:rFonts w:ascii="Times New Roman" w:hAnsi="Times New Roman" w:cs="Times New Roman"/>
-          <w:sz w:val="24"/>
-        </w:rPr>
-      </w:pPr>
-      <w:r>
-        <w:rPr>
-          <w:rFonts w:ascii="Times New Roman" w:hAnsi="Times New Roman" w:cs="Times New Roman"/>
-          <w:i/>
-          <w:color w:val="000000"/>
-          <w:sz w:val="24"/>
-        </w:rPr>
-        <w:t>1. Каких людей касается проблема? Коротко описать целевую группу: ее состав и количество представителей на конкретной территории реализации проекта.</w:t>
+          <w:color w:val="000000"/>
+          <w:szCs w:val="28"/>
+        </w:rPr>
+      </w:pPr>
+      <w:r>
+        <w:rPr>
+          <w:rFonts w:ascii="Times New Roman" w:hAnsi="Times New Roman" w:cs="Times New Roman"/>
+          <w:color w:val="000000"/>
+          <w:szCs w:val="28"/>
+        </w:rPr>
+        <w:t xml:space="preserve"> </w:t>
+      </w:r>
+      <w:r>
+        <w:rPr>
+          <w:rFonts w:ascii="Times New Roman" w:hAnsi="Times New Roman" w:cs="Times New Roman"/>
+          <w:color w:val="000000"/>
+          <w:szCs w:val="28"/>
+        </w:rPr>
+        <w:t>Создать сервис поиска работы</w:t>
+      </w:r>
+      <w:r>
+        <w:rPr>
+          <w:rFonts w:ascii="Times New Roman" w:hAnsi="Times New Roman" w:cs="Times New Roman"/>
+          <w:color w:val="000000"/>
+          <w:szCs w:val="28"/>
+        </w:rPr>
+        <w:t xml:space="preserve"> </w:t>
+      </w:r>
+      <w:r>
+        <w:rPr>
+          <w:rFonts w:ascii="Times New Roman" w:hAnsi="Times New Roman" w:cs="Times New Roman"/>
+          <w:color w:val="000000"/>
+          <w:szCs w:val="28"/>
+        </w:rPr>
+        <w:t>для людей с ограниченными возможностями.</w:t>
       </w:r>
     </w:p>
     <w:p>
@@ -318,17 +507,38 @@
         <w:jc w:val="both"/>
         <w:rPr>
           <w:rFonts w:ascii="Times New Roman" w:hAnsi="Times New Roman" w:cs="Times New Roman"/>
-          <w:sz w:val="24"/>
-        </w:rPr>
-      </w:pPr>
-      <w:r>
-        <w:rPr>
-          <w:rFonts w:ascii="Times New Roman" w:hAnsi="Times New Roman" w:cs="Times New Roman"/>
-          <w:i/>
-          <w:color w:val="000000"/>
-          <w:sz w:val="24"/>
-        </w:rPr>
-        <w:t>2. В чем заключается проблема? Важно описать, что сейчас не устраивает конкретную целевую группу и каковы причины существования этой проблемы.</w:t>
+          <w:color w:val="000000"/>
+          <w:szCs w:val="28"/>
+        </w:rPr>
+      </w:pPr>
+      <w:r>
+        <w:rPr>
+          <w:rFonts w:ascii="Times New Roman" w:hAnsi="Times New Roman" w:cs="Times New Roman"/>
+          <w:b/>
+          <w:bCs/>
+          <w:color w:val="000000"/>
+          <w:szCs w:val="28"/>
+        </w:rPr>
+        <w:t xml:space="preserve">8. </w:t>
+      </w:r>
+      <w:r>
+        <w:rPr>
+          <w:rFonts w:ascii="Times New Roman" w:hAnsi="Times New Roman" w:cs="Times New Roman"/>
+          <w:b/>
+          <w:bCs/>
+          <w:color w:val="000000"/>
+          <w:szCs w:val="28"/>
+        </w:rPr>
+        <w:t>Задачи</w:t>
+      </w:r>
+      <w:r>
+        <w:rPr>
+          <w:rFonts w:ascii="Times New Roman" w:hAnsi="Times New Roman" w:cs="Times New Roman"/>
+          <w:b/>
+          <w:color w:val="000000"/>
+          <w:szCs w:val="28"/>
+        </w:rPr>
+        <w:t xml:space="preserve"> проекта:</w:t>
       </w:r>
     </w:p>
     <w:p>
@@ -337,17 +547,17 @@
         <w:jc w:val="both"/>
         <w:rPr>
           <w:rFonts w:ascii="Times New Roman" w:hAnsi="Times New Roman" w:cs="Times New Roman"/>
-          <w:sz w:val="24"/>
-        </w:rPr>
-      </w:pPr>
-      <w:r>
-        <w:rPr>
-          <w:rFonts w:ascii="Times New Roman" w:hAnsi="Times New Roman" w:cs="Times New Roman"/>
-          <w:i/>
-          <w:color w:val="000000"/>
-          <w:sz w:val="24"/>
-        </w:rPr>
-        <w:t>3. Привести результаты собственных исследований целевой группы: наблюдения, опросы, интервью, а также результаты сторонних исследований со ссылками на источники.</w:t>
+          <w:color w:val="000000"/>
+          <w:szCs w:val="28"/>
+        </w:rPr>
+      </w:pPr>
+      <w:r>
+        <w:rPr>
+          <w:rFonts w:ascii="Times New Roman" w:hAnsi="Times New Roman" w:cs="Times New Roman"/>
+          <w:color w:val="000000"/>
+          <w:szCs w:val="28"/>
+        </w:rPr>
+        <w:t>Разработка и запуск онлайн-платформы вакансий для людей с инвалидностью;</w:t>
       </w:r>
     </w:p>
     <w:p>
@@ -366,31 +576,7 @@
           <w:color w:val="000000"/>
           <w:szCs w:val="28"/>
         </w:rPr>
-        <w:t xml:space="preserve">7. </w:t>
-      </w:r>
-      <w:r>
-        <w:rPr>
-          <w:rFonts w:ascii="Times New Roman" w:hAnsi="Times New Roman" w:cs="Times New Roman"/>
-          <w:color w:val="000000"/>
-          <w:szCs w:val="28"/>
-        </w:rPr>
-        <w:t>Создать сервис поиска работы</w:t>
-      </w:r>
-      <w:r>
-        <w:rPr>
-          <w:rFonts w:ascii="Times New Roman" w:hAnsi="Times New Roman" w:cs="Times New Roman"/>
-          <w:color w:val="000000"/>
-          <w:szCs w:val="28"/>
-        </w:rPr>
-        <w:t xml:space="preserve"> </w:t>
-      </w:r>
-      <w:r>
-        <w:rPr>
-          <w:rFonts w:ascii="Times New Roman" w:hAnsi="Times New Roman" w:cs="Times New Roman"/>
-          <w:color w:val="000000"/>
-          <w:szCs w:val="28"/>
-        </w:rPr>
-        <w:t>для людей с ограниченными возможностями.</w:t>
+        <w:t>Внедрение информационно-консультационной поддержки для соискателей и работодателей;</w:t>
       </w:r>
     </w:p>
     <w:p>
@@ -399,16 +585,17 @@
         <w:jc w:val="both"/>
         <w:rPr>
           <w:rFonts w:ascii="Times New Roman" w:hAnsi="Times New Roman" w:cs="Times New Roman"/>
-          <w:szCs w:val="28"/>
-        </w:rPr>
-      </w:pPr>
-      <w:r>
-        <w:rPr>
-          <w:rFonts w:ascii="Times New Roman" w:hAnsi="Times New Roman" w:cs="Times New Roman"/>
-          <w:color w:val="000000"/>
-          <w:szCs w:val="28"/>
-        </w:rPr>
-        <w:t xml:space="preserve">8. Задачи проекта </w:t>
+          <w:color w:val="000000"/>
+          <w:szCs w:val="28"/>
+        </w:rPr>
+      </w:pPr>
+      <w:r>
+        <w:rPr>
+          <w:rFonts w:ascii="Times New Roman" w:hAnsi="Times New Roman" w:cs="Times New Roman"/>
+          <w:color w:val="000000"/>
+          <w:szCs w:val="28"/>
+        </w:rPr>
+        <w:t>Организация образовательных курсов для повышения квалификации;</w:t>
       </w:r>
     </w:p>
     <w:p>
@@ -427,7 +614,7 @@
           <w:color w:val="000000"/>
           <w:szCs w:val="28"/>
         </w:rPr>
-        <w:t>9. Ожидаемые результаты проекта (количественные и качественные)</w:t>
+        <w:t>Взаимодействие с государственными структурами для создания квотированных рабочих мест и программы поддержки работодателей.</w:t>
       </w:r>
     </w:p>
     <w:p>
@@ -436,17 +623,39 @@
         <w:jc w:val="both"/>
         <w:rPr>
           <w:rFonts w:ascii="Times New Roman" w:hAnsi="Times New Roman" w:cs="Times New Roman"/>
-          <w:color w:val="000000"/>
-          <w:szCs w:val="28"/>
-        </w:rPr>
-      </w:pPr>
-      <w:r>
-        <w:rPr>
-          <w:rFonts w:ascii="Times New Roman" w:hAnsi="Times New Roman" w:cs="Times New Roman"/>
-          <w:color w:val="000000"/>
-          <w:szCs w:val="28"/>
-        </w:rPr>
-        <w:t>10. Команда проекта</w:t>
+          <w:b/>
+          <w:color w:val="000000"/>
+          <w:szCs w:val="28"/>
+        </w:rPr>
+      </w:pPr>
+      <w:r>
+        <w:rPr>
+          <w:rFonts w:ascii="Times New Roman" w:hAnsi="Times New Roman" w:cs="Times New Roman"/>
+          <w:b/>
+          <w:bCs/>
+          <w:color w:val="000000"/>
+          <w:szCs w:val="28"/>
+        </w:rPr>
+        <w:t xml:space="preserve">9. </w:t>
+      </w:r>
+      <w:r>
+        <w:rPr>
+          <w:rFonts w:ascii="Times New Roman" w:hAnsi="Times New Roman" w:cs="Times New Roman"/>
+          <w:b/>
+          <w:bCs/>
+          <w:color w:val="000000"/>
+          <w:szCs w:val="28"/>
+        </w:rPr>
+        <w:t>Ожидаемые результаты</w:t>
+      </w:r>
+      <w:r>
+        <w:rPr>
+          <w:rFonts w:ascii="Times New Roman" w:hAnsi="Times New Roman" w:cs="Times New Roman"/>
+          <w:b/>
+          <w:color w:val="000000"/>
+          <w:szCs w:val="28"/>
+        </w:rPr>
+        <w:t xml:space="preserve"> проекта:</w:t>
       </w:r>
     </w:p>
     <w:p>
@@ -465,479 +674,486 @@
           <w:color w:val="000000"/>
           <w:szCs w:val="28"/>
         </w:rPr>
-        <w:t>11. Календарный план</w:t>
+        <w:t>Ожидается, что в результате реализации проекта не менее 30% активных пользователей платформы найдут работу;</w:t>
       </w:r>
     </w:p>
     <w:p>
       <w:pPr>
-        <w:rPr>
-          <w:color w:val="000000"/>
-          <w:sz w:val="24"/>
-        </w:rPr>
-      </w:pPr>
+        <w:ind w:firstLine="680"/>
+        <w:jc w:val="both"/>
+        <w:rPr>
+          <w:rFonts w:ascii="Times New Roman" w:hAnsi="Times New Roman" w:cs="Times New Roman"/>
+          <w:color w:val="000000"/>
+          <w:szCs w:val="28"/>
+        </w:rPr>
+      </w:pPr>
+      <w:r>
+        <w:rPr>
+          <w:rFonts w:ascii="Times New Roman" w:hAnsi="Times New Roman" w:cs="Times New Roman"/>
+          <w:color w:val="000000"/>
+          <w:szCs w:val="28"/>
+        </w:rPr>
+        <w:t>Увеличение квотированных рабочих мест и поддержки со стороны государства.</w:t>
+      </w:r>
+    </w:p>
+    <w:p>
+      <w:pPr>
+        <w:ind w:firstLine="709"/>
+        <w:jc w:val="both"/>
+        <w:rPr>
+          <w:rFonts w:ascii="Times New Roman" w:hAnsi="Times New Roman" w:cs="Times New Roman"/>
+          <w:b/>
+          <w:color w:val="000000"/>
+          <w:szCs w:val="28"/>
+        </w:rPr>
+      </w:pPr>
+      <w:r>
+        <w:rPr>
+          <w:rFonts w:ascii="Times New Roman" w:hAnsi="Times New Roman" w:cs="Times New Roman"/>
+          <w:b/>
+          <w:color w:val="000000"/>
+          <w:szCs w:val="28"/>
+        </w:rPr>
+        <w:t>10. Команда проекта</w:t>
+      </w:r>
+      <w:r>
+        <w:rPr>
+          <w:rFonts w:ascii="Times New Roman" w:hAnsi="Times New Roman" w:cs="Times New Roman"/>
+          <w:b/>
+          <w:color w:val="000000"/>
+          <w:szCs w:val="28"/>
+        </w:rPr>
+        <w:t>:</w:t>
+      </w:r>
+    </w:p>
+    <w:p>
+      <w:pPr>
+        <w:ind w:firstLine="680"/>
+        <w:jc w:val="both"/>
+        <w:rPr>
+          <w:rFonts w:ascii="Times New Roman" w:hAnsi="Times New Roman" w:cs="Times New Roman"/>
+          <w:color w:val="000000"/>
+          <w:szCs w:val="28"/>
+        </w:rPr>
+      </w:pPr>
+      <w:r>
+        <w:rPr>
+          <w:rFonts w:ascii="Times New Roman" w:hAnsi="Times New Roman" w:cs="Times New Roman"/>
+          <w:color w:val="000000"/>
+          <w:szCs w:val="28"/>
+        </w:rPr>
+        <w:t>Босс (главный работяга) -</w:t>
+      </w:r>
+      <w:r>
+        <w:rPr>
+          <w:rFonts w:ascii="Times New Roman" w:hAnsi="Times New Roman" w:cs="Times New Roman"/>
+          <w:color w:val="000000"/>
+          <w:szCs w:val="28"/>
+        </w:rPr>
+        <w:t xml:space="preserve"> </w:t>
+      </w:r>
+      <w:r>
+        <w:rPr>
+          <w:rFonts w:ascii="Times New Roman" w:hAnsi="Times New Roman" w:cs="Times New Roman"/>
+          <w:color w:val="000000"/>
+          <w:szCs w:val="28"/>
+        </w:rPr>
+        <w:t>Кудрявцев Егор</w:t>
+      </w:r>
+    </w:p>
+    <w:p>
+      <w:pPr>
+        <w:ind w:firstLine="680"/>
+        <w:jc w:val="both"/>
+        <w:rPr>
+          <w:rFonts w:ascii="Times New Roman" w:hAnsi="Times New Roman" w:cs="Times New Roman"/>
+          <w:color w:val="000000"/>
+          <w:szCs w:val="28"/>
+        </w:rPr>
+      </w:pPr>
+      <w:r>
+        <w:rPr>
+          <w:rFonts w:ascii="Times New Roman" w:hAnsi="Times New Roman" w:cs="Times New Roman"/>
+          <w:color w:val="000000"/>
+          <w:szCs w:val="28"/>
+        </w:rPr>
+        <w:t>Паутов Артемий</w:t>
+      </w:r>
+    </w:p>
+    <w:p>
+      <w:pPr>
+        <w:ind w:firstLine="680"/>
+        <w:jc w:val="both"/>
+        <w:rPr>
+          <w:rFonts w:ascii="Times New Roman" w:hAnsi="Times New Roman" w:cs="Times New Roman"/>
+          <w:color w:val="000000"/>
+          <w:szCs w:val="28"/>
+        </w:rPr>
+      </w:pPr>
+      <w:r>
+        <w:rPr>
+          <w:rFonts w:ascii="Times New Roman" w:hAnsi="Times New Roman" w:cs="Times New Roman"/>
+          <w:color w:val="000000"/>
+          <w:szCs w:val="28"/>
+        </w:rPr>
+        <w:t>Кузнецов Кирилл</w:t>
+      </w:r>
+    </w:p>
+    <w:p>
+      <w:pPr>
+        <w:ind w:firstLine="680"/>
+        <w:jc w:val="both"/>
+        <w:rPr>
+          <w:rFonts w:ascii="Times New Roman" w:hAnsi="Times New Roman" w:cs="Times New Roman"/>
+          <w:color w:val="000000"/>
+          <w:szCs w:val="28"/>
+        </w:rPr>
+      </w:pPr>
+      <w:r>
+        <w:rPr>
+          <w:rFonts w:ascii="Times New Roman" w:hAnsi="Times New Roman" w:cs="Times New Roman"/>
+          <w:color w:val="000000"/>
+          <w:szCs w:val="28"/>
+        </w:rPr>
+        <w:t>Зеленов Александр</w:t>
+      </w:r>
+    </w:p>
+    <w:p>
+      <w:pPr>
+        <w:ind w:firstLine="680"/>
+        <w:jc w:val="both"/>
+        <w:rPr>
+          <w:rFonts w:ascii="Times New Roman" w:hAnsi="Times New Roman" w:cs="Times New Roman"/>
+          <w:color w:val="000000"/>
+          <w:szCs w:val="28"/>
+        </w:rPr>
+      </w:pPr>
+      <w:proofErr w:type="spellStart"/>
+      <w:r>
+        <w:rPr>
+          <w:rFonts w:ascii="Times New Roman" w:hAnsi="Times New Roman" w:cs="Times New Roman"/>
+          <w:color w:val="000000"/>
+          <w:szCs w:val="28"/>
+        </w:rPr>
+        <w:t>Хитрин</w:t>
+      </w:r>
+      <w:proofErr w:type="spellEnd"/>
+      <w:r>
+        <w:rPr>
+          <w:rFonts w:ascii="Times New Roman" w:hAnsi="Times New Roman" w:cs="Times New Roman"/>
+          <w:color w:val="000000"/>
+          <w:szCs w:val="28"/>
+        </w:rPr>
+        <w:t xml:space="preserve"> Артём</w:t>
+      </w:r>
+    </w:p>
+    <w:p>
+      <w:pPr>
+        <w:spacing w:line="360" w:lineRule="auto"/>
+        <w:jc w:val="both"/>
+        <w:rPr>
+          <w:rFonts w:ascii="Times New Roman" w:hAnsi="Times New Roman" w:cs="Times New Roman"/>
+          <w:b/>
+          <w:color w:val="000000"/>
+          <w:szCs w:val="28"/>
+        </w:rPr>
+      </w:pPr>
+      <w:r>
+        <w:rPr>
+          <w:rFonts w:ascii="Times New Roman" w:hAnsi="Times New Roman" w:cs="Times New Roman"/>
+          <w:b/>
+          <w:color w:val="000000"/>
+          <w:szCs w:val="28"/>
+        </w:rPr>
+        <w:lastRenderedPageBreak/>
+        <w:t>11. Календарный план:</w:t>
+      </w:r>
     </w:p>
     <w:tbl>
       <w:tblPr>
-        <w:tblW w:w="9531" w:type="dxa"/>
-        <w:tblInd w:w="103" w:type="dxa"/>
-        <w:tblLayout w:type="fixed"/>
-        <w:tblLook w:val="0000" w:firstRow="0" w:lastRow="0" w:firstColumn="0" w:lastColumn="0" w:noHBand="0" w:noVBand="0"/>
+        <w:tblStyle w:val="ad"/>
+        <w:tblW w:w="0" w:type="auto"/>
+        <w:tblInd w:w="-147" w:type="dxa"/>
+        <w:tblLook w:val="04A0" w:firstRow="1" w:lastRow="0" w:firstColumn="1" w:lastColumn="0" w:noHBand="0" w:noVBand="1"/>
       </w:tblPr>
       <w:tblGrid>
-        <w:gridCol w:w="601"/>
-        <w:gridCol w:w="1418"/>
-        <w:gridCol w:w="2409"/>
-        <w:gridCol w:w="1560"/>
-        <w:gridCol w:w="1559"/>
-        <w:gridCol w:w="1984"/>
+        <w:gridCol w:w="896"/>
+        <w:gridCol w:w="4039"/>
+        <w:gridCol w:w="1875"/>
+        <w:gridCol w:w="2556"/>
       </w:tblGrid>
       <w:tr>
         <w:trPr>
-          <w:trHeight w:val="40"/>
+          <w:trHeight w:val="270"/>
         </w:trPr>
         <w:tc>
           <w:tcPr>
-            <w:tcW w:w="601" w:type="dxa"/>
+            <w:tcW w:w="851" w:type="dxa"/>
             <w:tcBorders>
-              <w:top w:val="single" w:sz="4" w:space="0" w:color="000000"/>
-              <w:left w:val="single" w:sz="4" w:space="0" w:color="000000"/>
-              <w:bottom w:val="single" w:sz="4" w:space="0" w:color="000000"/>
-              <w:right w:val="single" w:sz="4" w:space="0" w:color="000000"/>
+              <w:top w:val="single" w:sz="4" w:space="0" w:color="auto"/>
+              <w:left w:val="single" w:sz="4" w:space="0" w:color="auto"/>
+              <w:bottom w:val="single" w:sz="4" w:space="0" w:color="auto"/>
+              <w:right w:val="single" w:sz="4" w:space="0" w:color="auto"/>
             </w:tcBorders>
             <w:vAlign w:val="center"/>
+            <w:hideMark/>
           </w:tcPr>
           <w:p>
             <w:pPr>
-              <w:keepLines/>
-              <w:rPr>
-                <w:rFonts w:ascii="Times New Roman" w:hAnsi="Times New Roman" w:cs="Times New Roman"/>
-                <w:color w:val="000000"/>
-                <w:sz w:val="20"/>
-                <w:szCs w:val="20"/>
-              </w:rPr>
-            </w:pPr>
-            <w:sdt>
-              <w:sdtPr>
-                <w:rPr>
-                  <w:rFonts w:ascii="Times New Roman" w:hAnsi="Times New Roman" w:cs="Times New Roman"/>
-                  <w:sz w:val="20"/>
-                  <w:szCs w:val="20"/>
-                </w:rPr>
-                <w:id w:val="1063608056"/>
-              </w:sdtPr>
-              <w:sdtContent/>
-            </w:sdt>
-            <w:r>
-              <w:rPr>
-                <w:rFonts w:ascii="Times New Roman" w:hAnsi="Times New Roman" w:cs="Times New Roman"/>
-                <w:color w:val="000000"/>
-                <w:sz w:val="20"/>
-                <w:szCs w:val="20"/>
-              </w:rPr>
-              <w:t>№</w:t>
-            </w:r>
-          </w:p>
-          <w:p>
-            <w:pPr>
-              <w:keepLines/>
-              <w:rPr>
-                <w:rFonts w:ascii="Times New Roman" w:hAnsi="Times New Roman" w:cs="Times New Roman"/>
-                <w:color w:val="000000"/>
-                <w:sz w:val="20"/>
-                <w:szCs w:val="20"/>
+              <w:widowControl/>
+              <w:rPr>
+                <w:rStyle w:val="ac"/>
+                <w:bCs w:val="0"/>
+                <w:lang w:eastAsia="en-US"/>
               </w:rPr>
             </w:pPr>
             <w:r>
               <w:rPr>
-                <w:rFonts w:ascii="Times New Roman" w:hAnsi="Times New Roman" w:cs="Times New Roman"/>
-                <w:color w:val="000000"/>
-                <w:sz w:val="20"/>
-                <w:szCs w:val="20"/>
-              </w:rPr>
-              <w:t>п\п</w:t>
+                <w:rStyle w:val="ac"/>
+                <w:color w:val="000000"/>
+                <w:sz w:val="24"/>
+                <w:lang w:eastAsia="en-US"/>
+              </w:rPr>
+              <w:t>№П/П</w:t>
             </w:r>
           </w:p>
         </w:tc>
         <w:tc>
           <w:tcPr>
-            <w:tcW w:w="1418" w:type="dxa"/>
+            <w:tcW w:w="4039" w:type="dxa"/>
             <w:tcBorders>
-              <w:top w:val="single" w:sz="4" w:space="0" w:color="000000"/>
-              <w:left w:val="single" w:sz="4" w:space="0" w:color="000000"/>
-              <w:bottom w:val="single" w:sz="4" w:space="0" w:color="000000"/>
-              <w:right w:val="single" w:sz="4" w:space="0" w:color="000000"/>
+              <w:top w:val="single" w:sz="4" w:space="0" w:color="auto"/>
+              <w:left w:val="single" w:sz="4" w:space="0" w:color="auto"/>
+              <w:bottom w:val="single" w:sz="4" w:space="0" w:color="auto"/>
+              <w:right w:val="single" w:sz="4" w:space="0" w:color="auto"/>
             </w:tcBorders>
             <w:vAlign w:val="center"/>
+            <w:hideMark/>
           </w:tcPr>
           <w:p>
             <w:pPr>
-              <w:keepLines/>
-              <w:rPr>
-                <w:rFonts w:ascii="Times New Roman" w:hAnsi="Times New Roman" w:cs="Times New Roman"/>
-                <w:caps/>
-                <w:color w:val="000000"/>
-                <w:sz w:val="20"/>
-                <w:szCs w:val="20"/>
+              <w:widowControl/>
+              <w:rPr>
+                <w:rStyle w:val="ac"/>
+                <w:bCs w:val="0"/>
+                <w:color w:val="000000"/>
+                <w:sz w:val="24"/>
+                <w:lang w:eastAsia="en-US"/>
               </w:rPr>
             </w:pPr>
             <w:r>
               <w:rPr>
-                <w:rFonts w:ascii="Times New Roman" w:hAnsi="Times New Roman" w:cs="Times New Roman"/>
-                <w:caps/>
-                <w:color w:val="000000"/>
-                <w:sz w:val="20"/>
-                <w:szCs w:val="20"/>
-              </w:rPr>
-              <w:t>Решаемая задача</w:t>
+                <w:rStyle w:val="ac"/>
+                <w:color w:val="000000"/>
+                <w:sz w:val="24"/>
+                <w:lang w:eastAsia="en-US"/>
+              </w:rPr>
+              <w:t>ЭТАП РАБОТЫ</w:t>
             </w:r>
           </w:p>
         </w:tc>
         <w:tc>
           <w:tcPr>
-            <w:tcW w:w="2409" w:type="dxa"/>
+            <w:tcW w:w="1875" w:type="dxa"/>
             <w:tcBorders>
-              <w:top w:val="single" w:sz="4" w:space="0" w:color="000000"/>
-              <w:left w:val="single" w:sz="4" w:space="0" w:color="000000"/>
-              <w:bottom w:val="single" w:sz="4" w:space="0" w:color="000000"/>
-              <w:right w:val="single" w:sz="4" w:space="0" w:color="000000"/>
+              <w:top w:val="single" w:sz="4" w:space="0" w:color="auto"/>
+              <w:left w:val="single" w:sz="4" w:space="0" w:color="auto"/>
+              <w:bottom w:val="single" w:sz="4" w:space="0" w:color="auto"/>
+              <w:right w:val="single" w:sz="4" w:space="0" w:color="auto"/>
             </w:tcBorders>
             <w:vAlign w:val="center"/>
+            <w:hideMark/>
           </w:tcPr>
           <w:p>
             <w:pPr>
-              <w:keepLines/>
-              <w:rPr>
-                <w:rFonts w:ascii="Times New Roman" w:hAnsi="Times New Roman" w:cs="Times New Roman"/>
-                <w:caps/>
-                <w:color w:val="000000"/>
-                <w:sz w:val="20"/>
-                <w:szCs w:val="20"/>
+              <w:widowControl/>
+              <w:rPr>
+                <w:rStyle w:val="ac"/>
+                <w:bCs w:val="0"/>
+                <w:color w:val="000000"/>
+                <w:sz w:val="24"/>
+                <w:lang w:eastAsia="en-US"/>
               </w:rPr>
             </w:pPr>
             <w:r>
               <w:rPr>
-                <w:rFonts w:ascii="Times New Roman" w:hAnsi="Times New Roman" w:cs="Times New Roman"/>
-                <w:caps/>
-                <w:color w:val="000000"/>
-                <w:sz w:val="20"/>
-                <w:szCs w:val="20"/>
-              </w:rPr>
-              <w:t xml:space="preserve">Мероприятие, его содержание, </w:t>
-            </w:r>
-          </w:p>
-          <w:p>
-            <w:pPr>
-              <w:keepLines/>
-              <w:rPr>
-                <w:rFonts w:ascii="Times New Roman" w:hAnsi="Times New Roman" w:cs="Times New Roman"/>
-                <w:caps/>
-                <w:color w:val="000000"/>
-                <w:sz w:val="20"/>
-                <w:szCs w:val="20"/>
-              </w:rPr>
-            </w:pPr>
-            <w:r>
-              <w:rPr>
-                <w:rFonts w:ascii="Times New Roman" w:hAnsi="Times New Roman" w:cs="Times New Roman"/>
-                <w:caps/>
-                <w:color w:val="000000"/>
-                <w:sz w:val="20"/>
-                <w:szCs w:val="20"/>
-              </w:rPr>
-              <w:t>место проведения</w:t>
+                <w:rStyle w:val="ac"/>
+                <w:color w:val="000000"/>
+                <w:sz w:val="24"/>
+                <w:lang w:eastAsia="en-US"/>
+              </w:rPr>
+              <w:t>СРОКИ</w:t>
             </w:r>
           </w:p>
         </w:tc>
         <w:tc>
           <w:tcPr>
-            <w:tcW w:w="1560" w:type="dxa"/>
+            <w:tcW w:w="2556" w:type="dxa"/>
             <w:tcBorders>
-              <w:top w:val="single" w:sz="4" w:space="0" w:color="000000"/>
-              <w:left w:val="single" w:sz="4" w:space="0" w:color="000000"/>
-              <w:bottom w:val="single" w:sz="4" w:space="0" w:color="000000"/>
-              <w:right w:val="single" w:sz="4" w:space="0" w:color="000000"/>
+              <w:top w:val="single" w:sz="4" w:space="0" w:color="auto"/>
+              <w:left w:val="single" w:sz="4" w:space="0" w:color="auto"/>
+              <w:bottom w:val="single" w:sz="4" w:space="0" w:color="auto"/>
+              <w:right w:val="single" w:sz="4" w:space="0" w:color="auto"/>
             </w:tcBorders>
             <w:vAlign w:val="center"/>
+            <w:hideMark/>
           </w:tcPr>
           <w:p>
             <w:pPr>
-              <w:keepLines/>
-              <w:rPr>
-                <w:rFonts w:ascii="Times New Roman" w:hAnsi="Times New Roman" w:cs="Times New Roman"/>
-                <w:caps/>
-                <w:color w:val="000000"/>
-                <w:sz w:val="20"/>
-                <w:szCs w:val="20"/>
+              <w:widowControl/>
+              <w:rPr>
+                <w:rStyle w:val="ac"/>
+                <w:bCs w:val="0"/>
+                <w:color w:val="000000"/>
+                <w:sz w:val="24"/>
+                <w:lang w:eastAsia="en-US"/>
               </w:rPr>
             </w:pPr>
             <w:r>
               <w:rPr>
-                <w:rFonts w:ascii="Times New Roman" w:hAnsi="Times New Roman" w:cs="Times New Roman"/>
-                <w:caps/>
-                <w:color w:val="000000"/>
-                <w:sz w:val="20"/>
-                <w:szCs w:val="20"/>
-              </w:rPr>
-              <w:t xml:space="preserve">Дата </w:t>
-            </w:r>
-          </w:p>
-          <w:p>
-            <w:pPr>
-              <w:keepLines/>
-              <w:rPr>
-                <w:rFonts w:ascii="Times New Roman" w:hAnsi="Times New Roman" w:cs="Times New Roman"/>
-                <w:caps/>
-                <w:color w:val="000000"/>
-                <w:sz w:val="20"/>
-                <w:szCs w:val="20"/>
-              </w:rPr>
-            </w:pPr>
-            <w:r>
-              <w:rPr>
-                <w:rFonts w:ascii="Times New Roman" w:hAnsi="Times New Roman" w:cs="Times New Roman"/>
-                <w:caps/>
-                <w:color w:val="000000"/>
-                <w:sz w:val="20"/>
-                <w:szCs w:val="20"/>
-              </w:rPr>
-              <w:t>начала</w:t>
-            </w:r>
-          </w:p>
-        </w:tc>
-        <w:tc>
-          <w:tcPr>
-            <w:tcW w:w="1559" w:type="dxa"/>
-            <w:tcBorders>
-              <w:top w:val="single" w:sz="4" w:space="0" w:color="000000"/>
-              <w:left w:val="single" w:sz="4" w:space="0" w:color="000000"/>
-              <w:bottom w:val="single" w:sz="4" w:space="0" w:color="000000"/>
-              <w:right w:val="single" w:sz="4" w:space="0" w:color="000000"/>
-            </w:tcBorders>
-            <w:vAlign w:val="center"/>
-          </w:tcPr>
-          <w:p>
-            <w:pPr>
-              <w:keepLines/>
-              <w:rPr>
-                <w:rFonts w:ascii="Times New Roman" w:hAnsi="Times New Roman" w:cs="Times New Roman"/>
-                <w:caps/>
-                <w:color w:val="000000"/>
-                <w:sz w:val="20"/>
-                <w:szCs w:val="20"/>
-              </w:rPr>
-            </w:pPr>
-            <w:r>
-              <w:rPr>
-                <w:rFonts w:ascii="Times New Roman" w:hAnsi="Times New Roman" w:cs="Times New Roman"/>
-                <w:caps/>
-                <w:color w:val="000000"/>
-                <w:sz w:val="20"/>
-                <w:szCs w:val="20"/>
-              </w:rPr>
-              <w:t>Дата</w:t>
-            </w:r>
-          </w:p>
-          <w:p>
-            <w:pPr>
-              <w:keepLines/>
-              <w:rPr>
-                <w:rFonts w:ascii="Times New Roman" w:hAnsi="Times New Roman" w:cs="Times New Roman"/>
-                <w:caps/>
-                <w:color w:val="000000"/>
-                <w:sz w:val="20"/>
-                <w:szCs w:val="20"/>
-              </w:rPr>
-            </w:pPr>
-            <w:r>
-              <w:rPr>
-                <w:rFonts w:ascii="Times New Roman" w:hAnsi="Times New Roman" w:cs="Times New Roman"/>
-                <w:caps/>
-                <w:color w:val="000000"/>
-                <w:sz w:val="20"/>
-                <w:szCs w:val="20"/>
-              </w:rPr>
-              <w:t xml:space="preserve">окончания </w:t>
-            </w:r>
-          </w:p>
-        </w:tc>
-        <w:tc>
-          <w:tcPr>
-            <w:tcW w:w="1984" w:type="dxa"/>
-            <w:tcBorders>
-              <w:top w:val="single" w:sz="4" w:space="0" w:color="000000"/>
-              <w:left w:val="single" w:sz="4" w:space="0" w:color="000000"/>
-              <w:bottom w:val="single" w:sz="4" w:space="0" w:color="000000"/>
-              <w:right w:val="single" w:sz="4" w:space="0" w:color="000000"/>
-            </w:tcBorders>
-            <w:vAlign w:val="center"/>
-          </w:tcPr>
-          <w:p>
-            <w:pPr>
-              <w:keepLines/>
-              <w:rPr>
-                <w:rFonts w:ascii="Times New Roman" w:hAnsi="Times New Roman" w:cs="Times New Roman"/>
-                <w:caps/>
-                <w:color w:val="000000"/>
-                <w:sz w:val="20"/>
-                <w:szCs w:val="20"/>
-              </w:rPr>
-            </w:pPr>
-            <w:r>
-              <w:rPr>
-                <w:rFonts w:ascii="Times New Roman" w:hAnsi="Times New Roman" w:cs="Times New Roman"/>
-                <w:caps/>
-                <w:color w:val="000000"/>
-                <w:sz w:val="20"/>
-                <w:szCs w:val="20"/>
-              </w:rPr>
-              <w:t xml:space="preserve">Ожидаемые результаты </w:t>
+                <w:rStyle w:val="ac"/>
+                <w:color w:val="000000"/>
+                <w:sz w:val="24"/>
+                <w:lang w:eastAsia="en-US"/>
+              </w:rPr>
+              <w:t>ПРИМЕЧАНИЯ</w:t>
             </w:r>
           </w:p>
         </w:tc>
       </w:tr>
       <w:tr>
         <w:trPr>
-          <w:trHeight w:val="196"/>
+          <w:trHeight w:val="240"/>
         </w:trPr>
         <w:tc>
           <w:tcPr>
-            <w:tcW w:w="601" w:type="dxa"/>
+            <w:tcW w:w="851" w:type="dxa"/>
             <w:tcBorders>
-              <w:top w:val="single" w:sz="4" w:space="0" w:color="000000"/>
-              <w:left w:val="single" w:sz="4" w:space="0" w:color="000000"/>
-              <w:bottom w:val="single" w:sz="4" w:space="0" w:color="000000"/>
-              <w:right w:val="single" w:sz="4" w:space="0" w:color="000000"/>
+              <w:top w:val="single" w:sz="4" w:space="0" w:color="auto"/>
+              <w:left w:val="single" w:sz="4" w:space="0" w:color="auto"/>
+              <w:bottom w:val="single" w:sz="4" w:space="0" w:color="auto"/>
+              <w:right w:val="single" w:sz="4" w:space="0" w:color="auto"/>
+            </w:tcBorders>
+            <w:vAlign w:val="center"/>
+            <w:hideMark/>
+          </w:tcPr>
+          <w:p>
+            <w:pPr>
+              <w:widowControl/>
+              <w:rPr>
+                <w:rStyle w:val="ac"/>
+                <w:b w:val="0"/>
+                <w:bCs w:val="0"/>
+                <w:color w:val="000000"/>
+                <w:sz w:val="24"/>
+                <w:lang w:eastAsia="en-US"/>
+              </w:rPr>
+            </w:pPr>
+            <w:r>
+              <w:rPr>
+                <w:rStyle w:val="ac"/>
+                <w:b w:val="0"/>
+                <w:bCs w:val="0"/>
+                <w:color w:val="000000"/>
+                <w:sz w:val="24"/>
+                <w:lang w:eastAsia="en-US"/>
+              </w:rPr>
+              <w:t>1</w:t>
+            </w:r>
+          </w:p>
+        </w:tc>
+        <w:tc>
+          <w:tcPr>
+            <w:tcW w:w="4039" w:type="dxa"/>
+            <w:tcBorders>
+              <w:top w:val="single" w:sz="4" w:space="0" w:color="auto"/>
+              <w:left w:val="single" w:sz="4" w:space="0" w:color="auto"/>
+              <w:bottom w:val="single" w:sz="4" w:space="0" w:color="auto"/>
+              <w:right w:val="single" w:sz="4" w:space="0" w:color="auto"/>
+            </w:tcBorders>
+            <w:vAlign w:val="center"/>
+            <w:hideMark/>
+          </w:tcPr>
+          <w:p>
+            <w:pPr>
+              <w:widowControl/>
+              <w:rPr>
+                <w:rStyle w:val="ac"/>
+                <w:b w:val="0"/>
+                <w:bCs w:val="0"/>
+                <w:color w:val="000000"/>
+                <w:sz w:val="24"/>
+                <w:lang w:eastAsia="en-US"/>
+              </w:rPr>
+            </w:pPr>
+            <w:r>
+              <w:rPr>
+                <w:rStyle w:val="ac"/>
+                <w:b w:val="0"/>
+                <w:bCs w:val="0"/>
+                <w:color w:val="000000"/>
+                <w:sz w:val="24"/>
+                <w:lang w:eastAsia="en-US"/>
+              </w:rPr>
+              <w:t>Выбор темы курсового проекта</w:t>
+            </w:r>
+          </w:p>
+        </w:tc>
+        <w:tc>
+          <w:tcPr>
+            <w:tcW w:w="1875" w:type="dxa"/>
+            <w:tcBorders>
+              <w:top w:val="single" w:sz="4" w:space="0" w:color="auto"/>
+              <w:left w:val="single" w:sz="4" w:space="0" w:color="auto"/>
+              <w:bottom w:val="single" w:sz="4" w:space="0" w:color="auto"/>
+              <w:right w:val="single" w:sz="4" w:space="0" w:color="auto"/>
+            </w:tcBorders>
+            <w:vAlign w:val="center"/>
+            <w:hideMark/>
+          </w:tcPr>
+          <w:p>
+            <w:pPr>
+              <w:widowControl/>
+              <w:rPr>
+                <w:rStyle w:val="ac"/>
+                <w:b w:val="0"/>
+                <w:color w:val="000000"/>
+                <w:sz w:val="24"/>
+                <w:lang w:eastAsia="en-US"/>
+              </w:rPr>
+            </w:pPr>
+            <w:r>
+              <w:rPr>
+                <w:rStyle w:val="ac"/>
+                <w:b w:val="0"/>
+                <w:color w:val="000000"/>
+                <w:sz w:val="24"/>
+                <w:lang w:eastAsia="en-US"/>
+              </w:rPr>
+              <w:t>1–15 сентября 2024</w:t>
+            </w:r>
+          </w:p>
+        </w:tc>
+        <w:tc>
+          <w:tcPr>
+            <w:tcW w:w="2556" w:type="dxa"/>
+            <w:tcBorders>
+              <w:top w:val="single" w:sz="4" w:space="0" w:color="auto"/>
+              <w:left w:val="single" w:sz="4" w:space="0" w:color="auto"/>
+              <w:bottom w:val="single" w:sz="4" w:space="0" w:color="auto"/>
+              <w:right w:val="single" w:sz="4" w:space="0" w:color="auto"/>
             </w:tcBorders>
           </w:tcPr>
           <w:p>
             <w:pPr>
-              <w:keepLines/>
-              <w:rPr>
-                <w:rFonts w:ascii="Times New Roman" w:hAnsi="Times New Roman" w:cs="Times New Roman"/>
-                <w:color w:val="000000"/>
-                <w:sz w:val="20"/>
-                <w:szCs w:val="20"/>
-              </w:rPr>
-            </w:pPr>
-          </w:p>
-        </w:tc>
-        <w:tc>
-          <w:tcPr>
-            <w:tcW w:w="1418" w:type="dxa"/>
-            <w:tcBorders>
-              <w:top w:val="single" w:sz="4" w:space="0" w:color="000000"/>
-              <w:left w:val="single" w:sz="4" w:space="0" w:color="000000"/>
-              <w:bottom w:val="single" w:sz="4" w:space="0" w:color="000000"/>
-              <w:right w:val="single" w:sz="4" w:space="0" w:color="000000"/>
-            </w:tcBorders>
-          </w:tcPr>
-          <w:p>
-            <w:pPr>
-              <w:keepLines/>
-              <w:rPr>
-                <w:rFonts w:ascii="Times New Roman" w:hAnsi="Times New Roman" w:cs="Times New Roman"/>
-                <w:color w:val="000000"/>
-                <w:sz w:val="20"/>
-                <w:szCs w:val="20"/>
-              </w:rPr>
-            </w:pPr>
-          </w:p>
-        </w:tc>
-        <w:tc>
-          <w:tcPr>
-            <w:tcW w:w="2409" w:type="dxa"/>
-            <w:tcBorders>
-              <w:top w:val="single" w:sz="4" w:space="0" w:color="000000"/>
-              <w:left w:val="single" w:sz="4" w:space="0" w:color="000000"/>
-              <w:bottom w:val="single" w:sz="4" w:space="0" w:color="000000"/>
-              <w:right w:val="single" w:sz="4" w:space="0" w:color="000000"/>
-            </w:tcBorders>
-          </w:tcPr>
-          <w:p>
-            <w:pPr>
-              <w:keepLines/>
-              <w:rPr>
-                <w:rFonts w:ascii="Times New Roman" w:hAnsi="Times New Roman" w:cs="Times New Roman"/>
-                <w:color w:val="000000"/>
-                <w:sz w:val="20"/>
-                <w:szCs w:val="20"/>
-              </w:rPr>
-            </w:pPr>
-          </w:p>
-          <w:p>
-            <w:pPr>
-              <w:keepLines/>
-              <w:rPr>
-                <w:rFonts w:ascii="Times New Roman" w:hAnsi="Times New Roman" w:cs="Times New Roman"/>
-                <w:color w:val="000000"/>
-                <w:sz w:val="20"/>
-                <w:szCs w:val="20"/>
-              </w:rPr>
-            </w:pPr>
-          </w:p>
-        </w:tc>
-        <w:tc>
-          <w:tcPr>
-            <w:tcW w:w="1560" w:type="dxa"/>
-            <w:tcBorders>
-              <w:top w:val="single" w:sz="4" w:space="0" w:color="000000"/>
-              <w:left w:val="single" w:sz="4" w:space="0" w:color="000000"/>
-              <w:bottom w:val="single" w:sz="4" w:space="0" w:color="000000"/>
-              <w:right w:val="single" w:sz="4" w:space="0" w:color="000000"/>
-            </w:tcBorders>
-          </w:tcPr>
-          <w:p>
-            <w:pPr>
-              <w:keepLines/>
-              <w:rPr>
-                <w:rFonts w:ascii="Times New Roman" w:hAnsi="Times New Roman" w:cs="Times New Roman"/>
-                <w:color w:val="000000"/>
-                <w:sz w:val="20"/>
-                <w:szCs w:val="20"/>
-              </w:rPr>
-            </w:pPr>
-          </w:p>
-        </w:tc>
-        <w:tc>
-          <w:tcPr>
-            <w:tcW w:w="1559" w:type="dxa"/>
-            <w:tcBorders>
-              <w:top w:val="single" w:sz="4" w:space="0" w:color="000000"/>
-              <w:left w:val="single" w:sz="4" w:space="0" w:color="000000"/>
-              <w:bottom w:val="single" w:sz="4" w:space="0" w:color="000000"/>
-              <w:right w:val="single" w:sz="4" w:space="0" w:color="000000"/>
-            </w:tcBorders>
-          </w:tcPr>
-          <w:p>
-            <w:pPr>
-              <w:keepLines/>
-              <w:rPr>
-                <w:rFonts w:ascii="Times New Roman" w:hAnsi="Times New Roman" w:cs="Times New Roman"/>
-                <w:color w:val="000000"/>
-                <w:sz w:val="20"/>
-                <w:szCs w:val="20"/>
-              </w:rPr>
-            </w:pPr>
-          </w:p>
-        </w:tc>
-        <w:tc>
-          <w:tcPr>
-            <w:tcW w:w="1984" w:type="dxa"/>
-            <w:tcBorders>
-              <w:top w:val="single" w:sz="4" w:space="0" w:color="000000"/>
-              <w:left w:val="single" w:sz="4" w:space="0" w:color="000000"/>
-              <w:bottom w:val="single" w:sz="4" w:space="0" w:color="000000"/>
-              <w:right w:val="single" w:sz="4" w:space="0" w:color="000000"/>
-            </w:tcBorders>
-          </w:tcPr>
-          <w:p>
-            <w:pPr>
-              <w:keepLines/>
-              <w:rPr>
-                <w:rFonts w:ascii="Times New Roman" w:hAnsi="Times New Roman" w:cs="Times New Roman"/>
-                <w:color w:val="000000"/>
-                <w:sz w:val="20"/>
-                <w:szCs w:val="20"/>
+              <w:widowControl/>
+              <w:jc w:val="left"/>
+              <w:rPr>
+                <w:rStyle w:val="ac"/>
+                <w:b w:val="0"/>
+                <w:color w:val="000000"/>
+                <w:sz w:val="24"/>
+                <w:lang w:eastAsia="en-US"/>
               </w:rPr>
             </w:pPr>
           </w:p>
@@ -945,147 +1161,156 @@
       </w:tr>
       <w:tr>
         <w:trPr>
-          <w:trHeight w:val="500"/>
+          <w:trHeight w:val="659"/>
         </w:trPr>
         <w:tc>
           <w:tcPr>
-            <w:tcW w:w="601" w:type="dxa"/>
+            <w:tcW w:w="851" w:type="dxa"/>
             <w:tcBorders>
-              <w:top w:val="single" w:sz="4" w:space="0" w:color="000000"/>
-              <w:left w:val="single" w:sz="4" w:space="0" w:color="000000"/>
-              <w:bottom w:val="single" w:sz="4" w:space="0" w:color="000000"/>
-              <w:right w:val="single" w:sz="4" w:space="0" w:color="000000"/>
+              <w:top w:val="single" w:sz="4" w:space="0" w:color="auto"/>
+              <w:left w:val="single" w:sz="4" w:space="0" w:color="auto"/>
+              <w:bottom w:val="single" w:sz="4" w:space="0" w:color="auto"/>
+              <w:right w:val="single" w:sz="4" w:space="0" w:color="auto"/>
+            </w:tcBorders>
+            <w:vAlign w:val="center"/>
+            <w:hideMark/>
+          </w:tcPr>
+          <w:p>
+            <w:pPr>
+              <w:widowControl/>
+              <w:rPr>
+                <w:rStyle w:val="ac"/>
+                <w:b w:val="0"/>
+                <w:bCs w:val="0"/>
+                <w:color w:val="000000"/>
+                <w:sz w:val="24"/>
+                <w:lang w:eastAsia="en-US"/>
+              </w:rPr>
+            </w:pPr>
+            <w:r>
+              <w:rPr>
+                <w:rStyle w:val="ac"/>
+                <w:b w:val="0"/>
+                <w:bCs w:val="0"/>
+                <w:color w:val="000000"/>
+                <w:sz w:val="24"/>
+                <w:lang w:eastAsia="en-US"/>
+              </w:rPr>
+              <w:t>2</w:t>
+            </w:r>
+          </w:p>
+        </w:tc>
+        <w:tc>
+          <w:tcPr>
+            <w:tcW w:w="4039" w:type="dxa"/>
+            <w:tcBorders>
+              <w:top w:val="single" w:sz="4" w:space="0" w:color="auto"/>
+              <w:left w:val="single" w:sz="4" w:space="0" w:color="auto"/>
+              <w:bottom w:val="single" w:sz="4" w:space="0" w:color="auto"/>
+              <w:right w:val="single" w:sz="4" w:space="0" w:color="auto"/>
+            </w:tcBorders>
+            <w:vAlign w:val="center"/>
+            <w:hideMark/>
+          </w:tcPr>
+          <w:p>
+            <w:pPr>
+              <w:widowControl/>
+              <w:rPr>
+                <w:rStyle w:val="ac"/>
+                <w:b w:val="0"/>
+                <w:bCs w:val="0"/>
+                <w:color w:val="000000"/>
+                <w:sz w:val="24"/>
+                <w:lang w:eastAsia="en-US"/>
+              </w:rPr>
+            </w:pPr>
+            <w:r>
+              <w:rPr>
+                <w:rStyle w:val="ac"/>
+                <w:b w:val="0"/>
+                <w:bCs w:val="0"/>
+                <w:color w:val="000000"/>
+                <w:sz w:val="24"/>
+                <w:lang w:eastAsia="en-US"/>
+              </w:rPr>
+              <w:t>Обоснование актуальности и значимости проблемы, на решение которой направлен проект</w:t>
+            </w:r>
+          </w:p>
+        </w:tc>
+        <w:tc>
+          <w:tcPr>
+            <w:tcW w:w="1875" w:type="dxa"/>
+            <w:tcBorders>
+              <w:top w:val="single" w:sz="4" w:space="0" w:color="auto"/>
+              <w:left w:val="single" w:sz="4" w:space="0" w:color="auto"/>
+              <w:bottom w:val="single" w:sz="4" w:space="0" w:color="auto"/>
+              <w:right w:val="single" w:sz="4" w:space="0" w:color="auto"/>
+            </w:tcBorders>
+            <w:vAlign w:val="center"/>
+            <w:hideMark/>
+          </w:tcPr>
+          <w:p>
+            <w:pPr>
+              <w:widowControl/>
+              <w:rPr>
+                <w:rStyle w:val="ac"/>
+                <w:b w:val="0"/>
+                <w:color w:val="000000"/>
+                <w:sz w:val="24"/>
+                <w:lang w:eastAsia="en-US"/>
+              </w:rPr>
+            </w:pPr>
+            <w:r>
+              <w:rPr>
+                <w:rStyle w:val="ac"/>
+                <w:b w:val="0"/>
+                <w:color w:val="000000"/>
+                <w:sz w:val="24"/>
+                <w:lang w:eastAsia="en-US"/>
+              </w:rPr>
+              <w:t>15 сентября -</w:t>
+            </w:r>
+            <w:r>
+              <w:rPr>
+                <w:bCs/>
+                <w:color w:val="000000"/>
+                <w:sz w:val="24"/>
+                <w:lang w:eastAsia="en-US"/>
+              </w:rPr>
+              <w:br/>
+            </w:r>
+            <w:r>
+              <w:rPr>
+                <w:rStyle w:val="ac"/>
+                <w:b w:val="0"/>
+                <w:color w:val="000000"/>
+                <w:sz w:val="24"/>
+                <w:lang w:eastAsia="en-US"/>
+              </w:rPr>
+              <w:t>1 октября 2024</w:t>
+            </w:r>
+          </w:p>
+        </w:tc>
+        <w:tc>
+          <w:tcPr>
+            <w:tcW w:w="2556" w:type="dxa"/>
+            <w:tcBorders>
+              <w:top w:val="single" w:sz="4" w:space="0" w:color="auto"/>
+              <w:left w:val="single" w:sz="4" w:space="0" w:color="auto"/>
+              <w:bottom w:val="single" w:sz="4" w:space="0" w:color="auto"/>
+              <w:right w:val="single" w:sz="4" w:space="0" w:color="auto"/>
             </w:tcBorders>
           </w:tcPr>
           <w:p>
             <w:pPr>
-              <w:keepLines/>
-              <w:rPr>
-                <w:rFonts w:ascii="Times New Roman" w:hAnsi="Times New Roman" w:cs="Times New Roman"/>
-                <w:color w:val="000000"/>
-                <w:sz w:val="20"/>
-                <w:szCs w:val="20"/>
-              </w:rPr>
-            </w:pPr>
-          </w:p>
-        </w:tc>
-        <w:tc>
-          <w:tcPr>
-            <w:tcW w:w="1418" w:type="dxa"/>
-            <w:tcBorders>
-              <w:top w:val="single" w:sz="4" w:space="0" w:color="000000"/>
-              <w:left w:val="single" w:sz="4" w:space="0" w:color="000000"/>
-              <w:bottom w:val="single" w:sz="4" w:space="0" w:color="000000"/>
-              <w:right w:val="single" w:sz="4" w:space="0" w:color="000000"/>
-            </w:tcBorders>
-          </w:tcPr>
-          <w:p>
-            <w:pPr>
-              <w:keepLines/>
-              <w:rPr>
-                <w:rFonts w:ascii="Times New Roman" w:hAnsi="Times New Roman" w:cs="Times New Roman"/>
-                <w:color w:val="000000"/>
-                <w:sz w:val="20"/>
-                <w:szCs w:val="20"/>
-              </w:rPr>
-            </w:pPr>
-          </w:p>
-          <w:p>
-            <w:pPr>
-              <w:keepLines/>
-              <w:rPr>
-                <w:rFonts w:ascii="Times New Roman" w:hAnsi="Times New Roman" w:cs="Times New Roman"/>
-                <w:color w:val="000000"/>
-                <w:sz w:val="20"/>
-                <w:szCs w:val="20"/>
-              </w:rPr>
-            </w:pPr>
-          </w:p>
-        </w:tc>
-        <w:tc>
-          <w:tcPr>
-            <w:tcW w:w="2409" w:type="dxa"/>
-            <w:tcBorders>
-              <w:top w:val="single" w:sz="4" w:space="0" w:color="000000"/>
-              <w:left w:val="single" w:sz="4" w:space="0" w:color="000000"/>
-              <w:bottom w:val="single" w:sz="4" w:space="0" w:color="000000"/>
-              <w:right w:val="single" w:sz="4" w:space="0" w:color="000000"/>
-            </w:tcBorders>
-          </w:tcPr>
-          <w:p>
-            <w:pPr>
-              <w:keepLines/>
-              <w:rPr>
-                <w:rFonts w:ascii="Times New Roman" w:hAnsi="Times New Roman" w:cs="Times New Roman"/>
-                <w:color w:val="000000"/>
-                <w:sz w:val="20"/>
-                <w:szCs w:val="20"/>
-              </w:rPr>
-            </w:pPr>
-          </w:p>
-        </w:tc>
-        <w:tc>
-          <w:tcPr>
-            <w:tcW w:w="1560" w:type="dxa"/>
-            <w:tcBorders>
-              <w:top w:val="single" w:sz="4" w:space="0" w:color="000000"/>
-              <w:left w:val="single" w:sz="4" w:space="0" w:color="000000"/>
-              <w:bottom w:val="single" w:sz="4" w:space="0" w:color="000000"/>
-              <w:right w:val="single" w:sz="4" w:space="0" w:color="000000"/>
-            </w:tcBorders>
-          </w:tcPr>
-          <w:p>
-            <w:pPr>
-              <w:keepLines/>
-              <w:rPr>
-                <w:rFonts w:ascii="Times New Roman" w:hAnsi="Times New Roman" w:cs="Times New Roman"/>
-                <w:color w:val="000000"/>
-                <w:sz w:val="20"/>
-                <w:szCs w:val="20"/>
-              </w:rPr>
-            </w:pPr>
-          </w:p>
-        </w:tc>
-        <w:tc>
-          <w:tcPr>
-            <w:tcW w:w="1559" w:type="dxa"/>
-            <w:tcBorders>
-              <w:top w:val="single" w:sz="4" w:space="0" w:color="000000"/>
-              <w:left w:val="single" w:sz="4" w:space="0" w:color="000000"/>
-              <w:bottom w:val="single" w:sz="4" w:space="0" w:color="000000"/>
-              <w:right w:val="single" w:sz="4" w:space="0" w:color="000000"/>
-            </w:tcBorders>
-          </w:tcPr>
-          <w:p>
-            <w:pPr>
-              <w:keepLines/>
-              <w:rPr>
-                <w:rFonts w:ascii="Times New Roman" w:hAnsi="Times New Roman" w:cs="Times New Roman"/>
-                <w:color w:val="000000"/>
-                <w:sz w:val="20"/>
-                <w:szCs w:val="20"/>
-              </w:rPr>
-            </w:pPr>
-          </w:p>
-        </w:tc>
-        <w:tc>
-          <w:tcPr>
-            <w:tcW w:w="1984" w:type="dxa"/>
-            <w:tcBorders>
-              <w:top w:val="single" w:sz="4" w:space="0" w:color="000000"/>
-              <w:left w:val="single" w:sz="4" w:space="0" w:color="000000"/>
-              <w:bottom w:val="single" w:sz="4" w:space="0" w:color="000000"/>
-              <w:right w:val="single" w:sz="4" w:space="0" w:color="000000"/>
-            </w:tcBorders>
-          </w:tcPr>
-          <w:p>
-            <w:pPr>
-              <w:keepLines/>
-              <w:rPr>
-                <w:rFonts w:ascii="Times New Roman" w:hAnsi="Times New Roman" w:cs="Times New Roman"/>
-                <w:color w:val="000000"/>
-                <w:sz w:val="20"/>
-                <w:szCs w:val="20"/>
+              <w:widowControl/>
+              <w:jc w:val="left"/>
+              <w:rPr>
+                <w:rStyle w:val="ac"/>
+                <w:b w:val="0"/>
+                <w:color w:val="000000"/>
+                <w:sz w:val="24"/>
+                <w:lang w:eastAsia="en-US"/>
               </w:rPr>
             </w:pPr>
           </w:p>
@@ -1093,157 +1318,719 @@
       </w:tr>
       <w:tr>
         <w:trPr>
-          <w:trHeight w:val="500"/>
+          <w:trHeight w:val="659"/>
         </w:trPr>
         <w:tc>
           <w:tcPr>
-            <w:tcW w:w="601" w:type="dxa"/>
+            <w:tcW w:w="851" w:type="dxa"/>
             <w:tcBorders>
-              <w:top w:val="single" w:sz="4" w:space="0" w:color="000000"/>
-              <w:left w:val="single" w:sz="4" w:space="0" w:color="000000"/>
-              <w:bottom w:val="single" w:sz="4" w:space="0" w:color="000000"/>
-              <w:right w:val="single" w:sz="4" w:space="0" w:color="000000"/>
+              <w:top w:val="single" w:sz="4" w:space="0" w:color="auto"/>
+              <w:left w:val="single" w:sz="4" w:space="0" w:color="auto"/>
+              <w:bottom w:val="single" w:sz="4" w:space="0" w:color="auto"/>
+              <w:right w:val="single" w:sz="4" w:space="0" w:color="auto"/>
+            </w:tcBorders>
+            <w:vAlign w:val="center"/>
+            <w:hideMark/>
+          </w:tcPr>
+          <w:p>
+            <w:pPr>
+              <w:widowControl/>
+              <w:rPr>
+                <w:rStyle w:val="ac"/>
+                <w:b w:val="0"/>
+                <w:bCs w:val="0"/>
+                <w:color w:val="000000"/>
+                <w:sz w:val="24"/>
+                <w:lang w:eastAsia="en-US"/>
+              </w:rPr>
+            </w:pPr>
+            <w:r>
+              <w:rPr>
+                <w:rStyle w:val="ac"/>
+                <w:b w:val="0"/>
+                <w:bCs w:val="0"/>
+                <w:color w:val="000000"/>
+                <w:sz w:val="24"/>
+                <w:lang w:eastAsia="en-US"/>
+              </w:rPr>
+              <w:t>3.</w:t>
+            </w:r>
+          </w:p>
+        </w:tc>
+        <w:tc>
+          <w:tcPr>
+            <w:tcW w:w="4039" w:type="dxa"/>
+            <w:tcBorders>
+              <w:top w:val="single" w:sz="4" w:space="0" w:color="auto"/>
+              <w:left w:val="single" w:sz="4" w:space="0" w:color="auto"/>
+              <w:bottom w:val="single" w:sz="4" w:space="0" w:color="auto"/>
+              <w:right w:val="single" w:sz="4" w:space="0" w:color="auto"/>
+            </w:tcBorders>
+            <w:vAlign w:val="center"/>
+            <w:hideMark/>
+          </w:tcPr>
+          <w:p>
+            <w:pPr>
+              <w:widowControl/>
+              <w:rPr>
+                <w:rStyle w:val="ac"/>
+                <w:b w:val="0"/>
+                <w:bCs w:val="0"/>
+                <w:color w:val="000000"/>
+                <w:sz w:val="24"/>
+                <w:lang w:eastAsia="en-US"/>
+              </w:rPr>
+            </w:pPr>
+            <w:r>
+              <w:rPr>
+                <w:rStyle w:val="ac"/>
+                <w:b w:val="0"/>
+                <w:bCs w:val="0"/>
+                <w:color w:val="000000"/>
+                <w:sz w:val="24"/>
+                <w:lang w:eastAsia="en-US"/>
+              </w:rPr>
+              <w:t>Выработка гипотезы проектного решения и ее проверка (детализация планирования проекта)</w:t>
+            </w:r>
+          </w:p>
+        </w:tc>
+        <w:tc>
+          <w:tcPr>
+            <w:tcW w:w="1875" w:type="dxa"/>
+            <w:tcBorders>
+              <w:top w:val="single" w:sz="4" w:space="0" w:color="auto"/>
+              <w:left w:val="single" w:sz="4" w:space="0" w:color="auto"/>
+              <w:bottom w:val="single" w:sz="4" w:space="0" w:color="auto"/>
+              <w:right w:val="single" w:sz="4" w:space="0" w:color="auto"/>
+            </w:tcBorders>
+            <w:vAlign w:val="center"/>
+            <w:hideMark/>
+          </w:tcPr>
+          <w:p>
+            <w:pPr>
+              <w:widowControl/>
+              <w:rPr>
+                <w:rStyle w:val="ac"/>
+                <w:b w:val="0"/>
+                <w:color w:val="000000"/>
+                <w:sz w:val="24"/>
+                <w:lang w:eastAsia="en-US"/>
+              </w:rPr>
+            </w:pPr>
+            <w:r>
+              <w:rPr>
+                <w:rStyle w:val="ac"/>
+                <w:b w:val="0"/>
+                <w:color w:val="000000"/>
+                <w:sz w:val="24"/>
+                <w:lang w:eastAsia="en-US"/>
+              </w:rPr>
+              <w:t xml:space="preserve">1 октября - </w:t>
+            </w:r>
+            <w:r>
+              <w:rPr>
+                <w:bCs/>
+                <w:color w:val="000000"/>
+                <w:sz w:val="24"/>
+                <w:lang w:eastAsia="en-US"/>
+              </w:rPr>
+              <w:br/>
+            </w:r>
+            <w:r>
+              <w:rPr>
+                <w:rStyle w:val="ac"/>
+                <w:b w:val="0"/>
+                <w:color w:val="000000"/>
+                <w:sz w:val="24"/>
+                <w:lang w:eastAsia="en-US"/>
+              </w:rPr>
+              <w:t>1 ноября 2024</w:t>
+            </w:r>
+          </w:p>
+        </w:tc>
+        <w:tc>
+          <w:tcPr>
+            <w:tcW w:w="2556" w:type="dxa"/>
+            <w:tcBorders>
+              <w:top w:val="single" w:sz="4" w:space="0" w:color="auto"/>
+              <w:left w:val="single" w:sz="4" w:space="0" w:color="auto"/>
+              <w:bottom w:val="single" w:sz="4" w:space="0" w:color="auto"/>
+              <w:right w:val="single" w:sz="4" w:space="0" w:color="auto"/>
             </w:tcBorders>
           </w:tcPr>
           <w:p>
             <w:pPr>
-              <w:keepLines/>
-              <w:rPr>
-                <w:rFonts w:ascii="Times New Roman" w:hAnsi="Times New Roman" w:cs="Times New Roman"/>
-                <w:color w:val="000000"/>
-                <w:sz w:val="20"/>
-                <w:szCs w:val="20"/>
+              <w:widowControl/>
+              <w:jc w:val="left"/>
+              <w:rPr>
+                <w:rStyle w:val="ac"/>
+                <w:b w:val="0"/>
+                <w:color w:val="000000"/>
+                <w:sz w:val="24"/>
+                <w:lang w:eastAsia="en-US"/>
               </w:rPr>
             </w:pPr>
+          </w:p>
+        </w:tc>
+      </w:tr>
+      <w:tr>
+        <w:trPr>
+          <w:trHeight w:val="569"/>
+        </w:trPr>
+        <w:tc>
+          <w:tcPr>
+            <w:tcW w:w="851" w:type="dxa"/>
+            <w:tcBorders>
+              <w:top w:val="single" w:sz="4" w:space="0" w:color="auto"/>
+              <w:left w:val="single" w:sz="4" w:space="0" w:color="auto"/>
+              <w:bottom w:val="single" w:sz="4" w:space="0" w:color="auto"/>
+              <w:right w:val="single" w:sz="4" w:space="0" w:color="auto"/>
+            </w:tcBorders>
+            <w:vAlign w:val="center"/>
+            <w:hideMark/>
+          </w:tcPr>
+          <w:p>
+            <w:pPr>
+              <w:widowControl/>
+              <w:rPr>
+                <w:rStyle w:val="ac"/>
+                <w:b w:val="0"/>
+                <w:bCs w:val="0"/>
+                <w:color w:val="000000"/>
+                <w:sz w:val="24"/>
+                <w:lang w:eastAsia="en-US"/>
+              </w:rPr>
+            </w:pPr>
+            <w:r>
+              <w:rPr>
+                <w:rStyle w:val="ac"/>
+                <w:b w:val="0"/>
+                <w:bCs w:val="0"/>
+                <w:color w:val="000000"/>
+                <w:sz w:val="24"/>
+                <w:lang w:eastAsia="en-US"/>
+              </w:rPr>
+              <w:t>4.</w:t>
+            </w:r>
           </w:p>
         </w:tc>
         <w:tc>
           <w:tcPr>
-            <w:tcW w:w="1418" w:type="dxa"/>
+            <w:tcW w:w="4039" w:type="dxa"/>
             <w:tcBorders>
-              <w:top w:val="single" w:sz="4" w:space="0" w:color="000000"/>
-              <w:left w:val="single" w:sz="4" w:space="0" w:color="000000"/>
-              <w:bottom w:val="single" w:sz="4" w:space="0" w:color="000000"/>
-              <w:right w:val="single" w:sz="4" w:space="0" w:color="000000"/>
+              <w:top w:val="single" w:sz="4" w:space="0" w:color="auto"/>
+              <w:left w:val="single" w:sz="4" w:space="0" w:color="auto"/>
+              <w:bottom w:val="single" w:sz="4" w:space="0" w:color="auto"/>
+              <w:right w:val="single" w:sz="4" w:space="0" w:color="auto"/>
+            </w:tcBorders>
+            <w:vAlign w:val="center"/>
+            <w:hideMark/>
+          </w:tcPr>
+          <w:p>
+            <w:pPr>
+              <w:widowControl/>
+              <w:rPr>
+                <w:rStyle w:val="ac"/>
+                <w:b w:val="0"/>
+                <w:bCs w:val="0"/>
+                <w:color w:val="000000"/>
+                <w:sz w:val="24"/>
+                <w:lang w:eastAsia="en-US"/>
+              </w:rPr>
+            </w:pPr>
+            <w:r>
+              <w:rPr>
+                <w:rStyle w:val="ac"/>
+                <w:b w:val="0"/>
+                <w:bCs w:val="0"/>
+                <w:color w:val="000000"/>
+                <w:sz w:val="24"/>
+                <w:lang w:eastAsia="en-US"/>
+              </w:rPr>
+              <w:t>Оформление курсового проекта (введение, основные разделы, заключение).</w:t>
+            </w:r>
+          </w:p>
+        </w:tc>
+        <w:tc>
+          <w:tcPr>
+            <w:tcW w:w="1875" w:type="dxa"/>
+            <w:tcBorders>
+              <w:top w:val="single" w:sz="4" w:space="0" w:color="auto"/>
+              <w:left w:val="single" w:sz="4" w:space="0" w:color="auto"/>
+              <w:bottom w:val="single" w:sz="4" w:space="0" w:color="auto"/>
+              <w:right w:val="single" w:sz="4" w:space="0" w:color="auto"/>
+            </w:tcBorders>
+            <w:vAlign w:val="center"/>
+            <w:hideMark/>
+          </w:tcPr>
+          <w:p>
+            <w:pPr>
+              <w:widowControl/>
+              <w:rPr>
+                <w:rStyle w:val="ac"/>
+                <w:b w:val="0"/>
+                <w:color w:val="000000"/>
+                <w:sz w:val="24"/>
+                <w:lang w:eastAsia="en-US"/>
+              </w:rPr>
+            </w:pPr>
+            <w:r>
+              <w:rPr>
+                <w:rStyle w:val="ac"/>
+                <w:b w:val="0"/>
+                <w:color w:val="000000"/>
+                <w:sz w:val="24"/>
+                <w:lang w:eastAsia="en-US"/>
+              </w:rPr>
+              <w:t>1–6 декабря 2024</w:t>
+            </w:r>
+          </w:p>
+        </w:tc>
+        <w:tc>
+          <w:tcPr>
+            <w:tcW w:w="2556" w:type="dxa"/>
+            <w:tcBorders>
+              <w:top w:val="single" w:sz="4" w:space="0" w:color="auto"/>
+              <w:left w:val="single" w:sz="4" w:space="0" w:color="auto"/>
+              <w:bottom w:val="single" w:sz="4" w:space="0" w:color="auto"/>
+              <w:right w:val="single" w:sz="4" w:space="0" w:color="auto"/>
             </w:tcBorders>
           </w:tcPr>
           <w:p>
             <w:pPr>
-              <w:keepLines/>
-              <w:rPr>
-                <w:rFonts w:ascii="Times New Roman" w:hAnsi="Times New Roman" w:cs="Times New Roman"/>
-                <w:color w:val="000000"/>
-                <w:sz w:val="20"/>
-                <w:szCs w:val="20"/>
+              <w:widowControl/>
+              <w:jc w:val="left"/>
+              <w:rPr>
+                <w:rStyle w:val="ac"/>
+                <w:b w:val="0"/>
+                <w:color w:val="000000"/>
+                <w:sz w:val="24"/>
+                <w:lang w:eastAsia="en-US"/>
               </w:rPr>
             </w:pPr>
           </w:p>
+        </w:tc>
+      </w:tr>
+      <w:tr>
+        <w:trPr>
+          <w:trHeight w:val="266"/>
+        </w:trPr>
+        <w:tc>
+          <w:tcPr>
+            <w:tcW w:w="851" w:type="dxa"/>
+            <w:tcBorders>
+              <w:top w:val="single" w:sz="4" w:space="0" w:color="auto"/>
+              <w:left w:val="single" w:sz="4" w:space="0" w:color="auto"/>
+              <w:bottom w:val="single" w:sz="4" w:space="0" w:color="auto"/>
+              <w:right w:val="single" w:sz="4" w:space="0" w:color="auto"/>
+            </w:tcBorders>
+            <w:vAlign w:val="center"/>
+            <w:hideMark/>
+          </w:tcPr>
           <w:p>
             <w:pPr>
-              <w:keepLines/>
-              <w:rPr>
-                <w:rFonts w:ascii="Times New Roman" w:hAnsi="Times New Roman" w:cs="Times New Roman"/>
-                <w:color w:val="000000"/>
-                <w:sz w:val="20"/>
-                <w:szCs w:val="20"/>
+              <w:widowControl/>
+              <w:rPr>
+                <w:rStyle w:val="ac"/>
+                <w:b w:val="0"/>
+                <w:bCs w:val="0"/>
+                <w:color w:val="000000"/>
+                <w:sz w:val="24"/>
+                <w:lang w:eastAsia="en-US"/>
               </w:rPr>
             </w:pPr>
+            <w:r>
+              <w:rPr>
+                <w:rStyle w:val="ac"/>
+                <w:b w:val="0"/>
+                <w:bCs w:val="0"/>
+                <w:color w:val="000000"/>
+                <w:sz w:val="24"/>
+                <w:lang w:eastAsia="en-US"/>
+              </w:rPr>
+              <w:t>5</w:t>
+            </w:r>
           </w:p>
         </w:tc>
         <w:tc>
           <w:tcPr>
-            <w:tcW w:w="2409" w:type="dxa"/>
+            <w:tcW w:w="4039" w:type="dxa"/>
             <w:tcBorders>
-              <w:top w:val="single" w:sz="4" w:space="0" w:color="000000"/>
-              <w:left w:val="single" w:sz="4" w:space="0" w:color="000000"/>
-              <w:bottom w:val="single" w:sz="4" w:space="0" w:color="000000"/>
-              <w:right w:val="single" w:sz="4" w:space="0" w:color="000000"/>
+              <w:top w:val="single" w:sz="4" w:space="0" w:color="auto"/>
+              <w:left w:val="single" w:sz="4" w:space="0" w:color="auto"/>
+              <w:bottom w:val="single" w:sz="4" w:space="0" w:color="auto"/>
+              <w:right w:val="single" w:sz="4" w:space="0" w:color="auto"/>
+            </w:tcBorders>
+            <w:vAlign w:val="center"/>
+            <w:hideMark/>
+          </w:tcPr>
+          <w:p>
+            <w:pPr>
+              <w:widowControl/>
+              <w:rPr>
+                <w:rStyle w:val="ac"/>
+                <w:b w:val="0"/>
+                <w:bCs w:val="0"/>
+                <w:color w:val="000000"/>
+                <w:sz w:val="24"/>
+                <w:lang w:eastAsia="en-US"/>
+              </w:rPr>
+            </w:pPr>
+            <w:r>
+              <w:rPr>
+                <w:rStyle w:val="ac"/>
+                <w:b w:val="0"/>
+                <w:bCs w:val="0"/>
+                <w:color w:val="000000"/>
+                <w:sz w:val="24"/>
+                <w:lang w:eastAsia="en-US"/>
+              </w:rPr>
+              <w:t>Оформление паспорта проекта</w:t>
+            </w:r>
+          </w:p>
+        </w:tc>
+        <w:tc>
+          <w:tcPr>
+            <w:tcW w:w="1875" w:type="dxa"/>
+            <w:tcBorders>
+              <w:top w:val="single" w:sz="4" w:space="0" w:color="auto"/>
+              <w:left w:val="single" w:sz="4" w:space="0" w:color="auto"/>
+              <w:bottom w:val="single" w:sz="4" w:space="0" w:color="auto"/>
+              <w:right w:val="single" w:sz="4" w:space="0" w:color="auto"/>
+            </w:tcBorders>
+            <w:vAlign w:val="center"/>
+            <w:hideMark/>
+          </w:tcPr>
+          <w:p>
+            <w:pPr>
+              <w:widowControl/>
+              <w:rPr>
+                <w:rStyle w:val="ac"/>
+                <w:b w:val="0"/>
+                <w:color w:val="000000"/>
+                <w:sz w:val="24"/>
+                <w:lang w:eastAsia="en-US"/>
+              </w:rPr>
+            </w:pPr>
+            <w:r>
+              <w:rPr>
+                <w:rStyle w:val="ac"/>
+                <w:b w:val="0"/>
+                <w:color w:val="000000"/>
+                <w:sz w:val="24"/>
+                <w:lang w:eastAsia="en-US"/>
+              </w:rPr>
+              <w:t>До 10 декабря 2024</w:t>
+            </w:r>
+          </w:p>
+        </w:tc>
+        <w:tc>
+          <w:tcPr>
+            <w:tcW w:w="2556" w:type="dxa"/>
+            <w:tcBorders>
+              <w:top w:val="single" w:sz="4" w:space="0" w:color="auto"/>
+              <w:left w:val="single" w:sz="4" w:space="0" w:color="auto"/>
+              <w:bottom w:val="single" w:sz="4" w:space="0" w:color="auto"/>
+              <w:right w:val="single" w:sz="4" w:space="0" w:color="auto"/>
             </w:tcBorders>
           </w:tcPr>
           <w:p>
             <w:pPr>
-              <w:keepLines/>
-              <w:rPr>
-                <w:rFonts w:ascii="Times New Roman" w:hAnsi="Times New Roman" w:cs="Times New Roman"/>
-                <w:color w:val="000000"/>
-                <w:sz w:val="20"/>
-                <w:szCs w:val="20"/>
+              <w:widowControl/>
+              <w:jc w:val="left"/>
+              <w:rPr>
+                <w:rStyle w:val="ac"/>
+                <w:b w:val="0"/>
+                <w:color w:val="000000"/>
+                <w:sz w:val="24"/>
+                <w:lang w:eastAsia="en-US"/>
               </w:rPr>
             </w:pPr>
+          </w:p>
+        </w:tc>
+      </w:tr>
+      <w:tr>
+        <w:trPr>
+          <w:trHeight w:val="540"/>
+        </w:trPr>
+        <w:tc>
+          <w:tcPr>
+            <w:tcW w:w="851" w:type="dxa"/>
+            <w:tcBorders>
+              <w:top w:val="single" w:sz="4" w:space="0" w:color="auto"/>
+              <w:left w:val="single" w:sz="4" w:space="0" w:color="auto"/>
+              <w:bottom w:val="single" w:sz="4" w:space="0" w:color="auto"/>
+              <w:right w:val="single" w:sz="4" w:space="0" w:color="auto"/>
+            </w:tcBorders>
+            <w:vAlign w:val="center"/>
+            <w:hideMark/>
+          </w:tcPr>
+          <w:p>
+            <w:pPr>
+              <w:widowControl/>
+              <w:rPr>
+                <w:rStyle w:val="ac"/>
+                <w:b w:val="0"/>
+                <w:bCs w:val="0"/>
+                <w:color w:val="000000"/>
+                <w:sz w:val="24"/>
+                <w:lang w:eastAsia="en-US"/>
+              </w:rPr>
+            </w:pPr>
+            <w:r>
+              <w:rPr>
+                <w:rStyle w:val="ac"/>
+                <w:b w:val="0"/>
+                <w:bCs w:val="0"/>
+                <w:color w:val="000000"/>
+                <w:sz w:val="24"/>
+                <w:lang w:eastAsia="en-US"/>
+              </w:rPr>
+              <w:t>5</w:t>
+            </w:r>
           </w:p>
         </w:tc>
         <w:tc>
           <w:tcPr>
-            <w:tcW w:w="1560" w:type="dxa"/>
+            <w:tcW w:w="4039" w:type="dxa"/>
             <w:tcBorders>
-              <w:top w:val="single" w:sz="4" w:space="0" w:color="000000"/>
-              <w:left w:val="single" w:sz="4" w:space="0" w:color="000000"/>
-              <w:bottom w:val="single" w:sz="4" w:space="0" w:color="000000"/>
-              <w:right w:val="single" w:sz="4" w:space="0" w:color="000000"/>
+              <w:top w:val="single" w:sz="4" w:space="0" w:color="auto"/>
+              <w:left w:val="single" w:sz="4" w:space="0" w:color="auto"/>
+              <w:bottom w:val="single" w:sz="4" w:space="0" w:color="auto"/>
+              <w:right w:val="single" w:sz="4" w:space="0" w:color="auto"/>
+            </w:tcBorders>
+            <w:vAlign w:val="center"/>
+            <w:hideMark/>
+          </w:tcPr>
+          <w:p>
+            <w:pPr>
+              <w:widowControl/>
+              <w:rPr>
+                <w:rStyle w:val="ac"/>
+                <w:b w:val="0"/>
+                <w:bCs w:val="0"/>
+                <w:color w:val="000000"/>
+                <w:sz w:val="24"/>
+                <w:lang w:eastAsia="en-US"/>
+              </w:rPr>
+            </w:pPr>
+            <w:r>
+              <w:rPr>
+                <w:rStyle w:val="ac"/>
+                <w:b w:val="0"/>
+                <w:bCs w:val="0"/>
+                <w:color w:val="000000"/>
+                <w:sz w:val="24"/>
+                <w:lang w:eastAsia="en-US"/>
+              </w:rPr>
+              <w:t>Передача паспорта проекта на экспертизу/получение отзыва руководителя</w:t>
+            </w:r>
+          </w:p>
+        </w:tc>
+        <w:tc>
+          <w:tcPr>
+            <w:tcW w:w="1875" w:type="dxa"/>
+            <w:tcBorders>
+              <w:top w:val="single" w:sz="4" w:space="0" w:color="auto"/>
+              <w:left w:val="single" w:sz="4" w:space="0" w:color="auto"/>
+              <w:bottom w:val="single" w:sz="4" w:space="0" w:color="auto"/>
+              <w:right w:val="single" w:sz="4" w:space="0" w:color="auto"/>
+            </w:tcBorders>
+            <w:vAlign w:val="center"/>
+            <w:hideMark/>
+          </w:tcPr>
+          <w:p>
+            <w:pPr>
+              <w:widowControl/>
+              <w:rPr>
+                <w:rStyle w:val="ac"/>
+                <w:b w:val="0"/>
+                <w:color w:val="000000"/>
+                <w:sz w:val="24"/>
+                <w:lang w:eastAsia="en-US"/>
+              </w:rPr>
+            </w:pPr>
+            <w:r>
+              <w:rPr>
+                <w:rStyle w:val="ac"/>
+                <w:b w:val="0"/>
+                <w:color w:val="000000"/>
+                <w:sz w:val="24"/>
+                <w:lang w:eastAsia="en-US"/>
+              </w:rPr>
+              <w:t>До 15 декабря 2024</w:t>
+            </w:r>
+          </w:p>
+        </w:tc>
+        <w:tc>
+          <w:tcPr>
+            <w:tcW w:w="2556" w:type="dxa"/>
+            <w:tcBorders>
+              <w:top w:val="single" w:sz="4" w:space="0" w:color="auto"/>
+              <w:left w:val="single" w:sz="4" w:space="0" w:color="auto"/>
+              <w:bottom w:val="single" w:sz="4" w:space="0" w:color="auto"/>
+              <w:right w:val="single" w:sz="4" w:space="0" w:color="auto"/>
             </w:tcBorders>
           </w:tcPr>
           <w:p>
             <w:pPr>
-              <w:keepLines/>
-              <w:rPr>
-                <w:rFonts w:ascii="Times New Roman" w:hAnsi="Times New Roman" w:cs="Times New Roman"/>
-                <w:color w:val="000000"/>
-                <w:sz w:val="20"/>
-                <w:szCs w:val="20"/>
+              <w:widowControl/>
+              <w:jc w:val="left"/>
+              <w:rPr>
+                <w:rStyle w:val="ac"/>
+                <w:b w:val="0"/>
+                <w:color w:val="000000"/>
+                <w:sz w:val="24"/>
+                <w:lang w:eastAsia="en-US"/>
               </w:rPr>
             </w:pPr>
+          </w:p>
+        </w:tc>
+      </w:tr>
+      <w:tr>
+        <w:trPr>
+          <w:trHeight w:val="270"/>
+        </w:trPr>
+        <w:tc>
+          <w:tcPr>
+            <w:tcW w:w="851" w:type="dxa"/>
+            <w:tcBorders>
+              <w:top w:val="single" w:sz="4" w:space="0" w:color="auto"/>
+              <w:left w:val="single" w:sz="4" w:space="0" w:color="auto"/>
+              <w:bottom w:val="single" w:sz="4" w:space="0" w:color="auto"/>
+              <w:right w:val="single" w:sz="4" w:space="0" w:color="auto"/>
+            </w:tcBorders>
+            <w:vAlign w:val="center"/>
+            <w:hideMark/>
+          </w:tcPr>
+          <w:p>
+            <w:pPr>
+              <w:widowControl/>
+              <w:rPr>
+                <w:rStyle w:val="ac"/>
+                <w:b w:val="0"/>
+                <w:bCs w:val="0"/>
+                <w:color w:val="000000"/>
+                <w:sz w:val="24"/>
+                <w:lang w:eastAsia="en-US"/>
+              </w:rPr>
+            </w:pPr>
+            <w:r>
+              <w:rPr>
+                <w:rStyle w:val="ac"/>
+                <w:b w:val="0"/>
+                <w:bCs w:val="0"/>
+                <w:color w:val="000000"/>
+                <w:sz w:val="24"/>
+                <w:lang w:eastAsia="en-US"/>
+              </w:rPr>
+              <w:t>6</w:t>
+            </w:r>
           </w:p>
         </w:tc>
         <w:tc>
           <w:tcPr>
-            <w:tcW w:w="1559" w:type="dxa"/>
+            <w:tcW w:w="4039" w:type="dxa"/>
             <w:tcBorders>
-              <w:top w:val="single" w:sz="4" w:space="0" w:color="000000"/>
-              <w:left w:val="single" w:sz="4" w:space="0" w:color="000000"/>
-              <w:bottom w:val="single" w:sz="4" w:space="0" w:color="000000"/>
-              <w:right w:val="single" w:sz="4" w:space="0" w:color="000000"/>
+              <w:top w:val="single" w:sz="4" w:space="0" w:color="auto"/>
+              <w:left w:val="single" w:sz="4" w:space="0" w:color="auto"/>
+              <w:bottom w:val="single" w:sz="4" w:space="0" w:color="auto"/>
+              <w:right w:val="single" w:sz="4" w:space="0" w:color="auto"/>
+            </w:tcBorders>
+            <w:vAlign w:val="center"/>
+            <w:hideMark/>
+          </w:tcPr>
+          <w:p>
+            <w:pPr>
+              <w:widowControl/>
+              <w:rPr>
+                <w:rStyle w:val="ac"/>
+                <w:b w:val="0"/>
+                <w:bCs w:val="0"/>
+                <w:color w:val="000000"/>
+                <w:sz w:val="24"/>
+                <w:lang w:eastAsia="en-US"/>
+              </w:rPr>
+            </w:pPr>
+            <w:r>
+              <w:rPr>
+                <w:rStyle w:val="ac"/>
+                <w:b w:val="0"/>
+                <w:bCs w:val="0"/>
+                <w:color w:val="000000"/>
+                <w:sz w:val="24"/>
+                <w:lang w:eastAsia="en-US"/>
+              </w:rPr>
+              <w:t>Защита курсового проекта</w:t>
+            </w:r>
+          </w:p>
+        </w:tc>
+        <w:tc>
+          <w:tcPr>
+            <w:tcW w:w="1875" w:type="dxa"/>
+            <w:tcBorders>
+              <w:top w:val="single" w:sz="4" w:space="0" w:color="auto"/>
+              <w:left w:val="single" w:sz="4" w:space="0" w:color="auto"/>
+              <w:bottom w:val="single" w:sz="4" w:space="0" w:color="auto"/>
+              <w:right w:val="single" w:sz="4" w:space="0" w:color="auto"/>
+            </w:tcBorders>
+            <w:vAlign w:val="center"/>
+            <w:hideMark/>
+          </w:tcPr>
+          <w:p>
+            <w:pPr>
+              <w:widowControl/>
+              <w:rPr>
+                <w:rStyle w:val="ac"/>
+                <w:b w:val="0"/>
+                <w:color w:val="000000"/>
+                <w:sz w:val="24"/>
+                <w:lang w:eastAsia="en-US"/>
+              </w:rPr>
+            </w:pPr>
+            <w:r>
+              <w:rPr>
+                <w:rStyle w:val="ac"/>
+                <w:b w:val="0"/>
+                <w:color w:val="000000"/>
+                <w:sz w:val="24"/>
+                <w:lang w:eastAsia="en-US"/>
+              </w:rPr>
+              <w:t>20–27 декабря 2024</w:t>
+            </w:r>
+          </w:p>
+        </w:tc>
+        <w:tc>
+          <w:tcPr>
+            <w:tcW w:w="2556" w:type="dxa"/>
+            <w:tcBorders>
+              <w:top w:val="single" w:sz="4" w:space="0" w:color="auto"/>
+              <w:left w:val="single" w:sz="4" w:space="0" w:color="auto"/>
+              <w:bottom w:val="single" w:sz="4" w:space="0" w:color="auto"/>
+              <w:right w:val="single" w:sz="4" w:space="0" w:color="auto"/>
             </w:tcBorders>
           </w:tcPr>
           <w:p>
             <w:pPr>
-              <w:keepLines/>
-              <w:rPr>
-                <w:rFonts w:ascii="Times New Roman" w:hAnsi="Times New Roman" w:cs="Times New Roman"/>
-                <w:color w:val="000000"/>
-                <w:sz w:val="20"/>
-                <w:szCs w:val="20"/>
-              </w:rPr>
-            </w:pPr>
-          </w:p>
-        </w:tc>
-        <w:tc>
-          <w:tcPr>
-            <w:tcW w:w="1984" w:type="dxa"/>
-            <w:tcBorders>
-              <w:top w:val="single" w:sz="4" w:space="0" w:color="000000"/>
-              <w:left w:val="single" w:sz="4" w:space="0" w:color="000000"/>
-              <w:bottom w:val="single" w:sz="4" w:space="0" w:color="000000"/>
-              <w:right w:val="single" w:sz="4" w:space="0" w:color="000000"/>
-            </w:tcBorders>
-          </w:tcPr>
-          <w:p>
-            <w:pPr>
-              <w:keepLines/>
-              <w:rPr>
-                <w:rFonts w:ascii="Times New Roman" w:hAnsi="Times New Roman" w:cs="Times New Roman"/>
-                <w:color w:val="000000"/>
-                <w:sz w:val="20"/>
-                <w:szCs w:val="20"/>
+              <w:widowControl/>
+              <w:jc w:val="left"/>
+              <w:rPr>
+                <w:rStyle w:val="ac"/>
+                <w:b w:val="0"/>
+                <w:color w:val="000000"/>
+                <w:sz w:val="24"/>
+                <w:lang w:eastAsia="en-US"/>
               </w:rPr>
             </w:pPr>
           </w:p>
         </w:tc>
       </w:tr>
     </w:tbl>
+    <w:p/>
     <w:p>
       <w:pPr>
-        <w:widowControl/>
-        <w:jc w:val="left"/>
+        <w:ind w:firstLine="680"/>
+        <w:jc w:val="both"/>
         <w:rPr>
           <w:rFonts w:ascii="Times New Roman" w:hAnsi="Times New Roman"/>
           <w:b/>
@@ -1260,6 +2047,154 @@
     </w:sectPr>
   </w:body>
 </w:document>
+</file>
+
+<file path=word/numbering.xml><?xml version="1.0" encoding="utf-8"?>
+<w:numbering xmlns:wpc="http://schemas.microsoft.com/office/word/2010/wordprocessingCanvas" xmlns:cx="http://schemas.microsoft.com/office/drawing/2014/chartex" xmlns:cx1="http://schemas.microsoft.com/office/drawing/2015/9/8/chartex" xmlns:cx2="http://schemas.microsoft.com/office/drawing/2015/10/21/chartex" xmlns:cx3="http://schemas.microsoft.com/office/drawing/2016/5/9/chartex" xmlns:cx4="http://schemas.microsoft.com/office/drawing/2016/5/10/chartex" xmlns:cx5="http://schemas.microsoft.com/office/drawing/2016/5/11/chartex" xmlns:cx6="http://schemas.microsoft.com/office/drawing/2016/5/12/chartex" xmlns:cx7="http://schemas.microsoft.com/office/drawing/2016/5/13/chartex" xmlns:cx8="http://schemas.microsoft.com/office/drawing/2016/5/14/chartex" xmlns:mc="http://schemas.openxmlformats.org/markup-compatibility/2006" xmlns:aink="http://schemas.microsoft.com/office/drawing/2016/ink" xmlns:am3d="http://schemas.microsoft.com/office/drawing/2017/model3d" xmlns:o="urn:schemas-microsoft-com:office:office" xmlns:oel="http://schemas.microsoft.com/office/2019/extlst" xmlns:r="http://schemas.openxmlformats.org/officeDocument/2006/relationships" xmlns:m="http://schemas.openxmlformats.org/officeDocument/2006/math" xmlns:v="urn:schemas-microsoft-com:vml" xmlns:wp14="http://schemas.microsoft.com/office/word/2010/wordprocessingDrawing" xmlns:wp="http://schemas.openxmlformats.org/drawingml/2006/wordprocessingDrawing" xmlns:w10="urn:schemas-microsoft-com:office:word" xmlns:w="http://schemas.openxmlformats.org/wordprocessingml/2006/main" xmlns:w14="http://schemas.microsoft.com/office/word/2010/wordml" xmlns:w15="http://schemas.microsoft.com/office/word/2012/wordml" xmlns:w16cex="http://schemas.microsoft.com/office/word/2018/wordml/cex" xmlns:w16cid="http://schemas.microsoft.com/office/word/2016/wordml/cid" xmlns:w16="http://schemas.microsoft.com/office/word/2018/wordml" xmlns:w16sdtdh="http://schemas.microsoft.com/office/word/2020/wordml/sdtdatahash" xmlns:w16se="http://schemas.microsoft.com/office/word/2015/wordml/symex" xmlns:wpg="http://schemas.microsoft.com/office/word/2010/wordprocessingGroup" xmlns:wpi="http://schemas.microsoft.com/office/word/2010/wordprocessingInk" xmlns:wne="http://schemas.microsoft.com/office/word/2006/wordml" xmlns:wps="http://schemas.microsoft.com/office/word/2010/wordprocessingShape" mc:Ignorable="w14 w15 w16se w16cid w16 w16cex w16sdtdh wp14">
+  <w:abstractNum w:abstractNumId="0" w15:restartNumberingAfterBreak="0">
+    <w:nsid w:val="338521A6"/>
+    <w:multiLevelType w:val="hybridMultilevel"/>
+    <w:tmpl w:val="BF0CB912"/>
+    <w:lvl w:ilvl="0" w:tplc="1DDE5546">
+      <w:start w:val="1"/>
+      <w:numFmt w:val="decimal"/>
+      <w:lvlText w:val="%1."/>
+      <w:lvlJc w:val="left"/>
+      <w:pPr>
+        <w:ind w:left="1069" w:hanging="360"/>
+      </w:pPr>
+      <w:rPr>
+        <w:b/>
+      </w:rPr>
+    </w:lvl>
+    <w:lvl w:ilvl="1" w:tplc="04190019">
+      <w:start w:val="1"/>
+      <w:numFmt w:val="decimal"/>
+      <w:lvlText w:val="%2."/>
+      <w:lvlJc w:val="left"/>
+      <w:pPr>
+        <w:tabs>
+          <w:tab w:val="num" w:pos="1440"/>
+        </w:tabs>
+        <w:ind w:left="1440" w:hanging="360"/>
+      </w:pPr>
+    </w:lvl>
+    <w:lvl w:ilvl="2" w:tplc="0419001B">
+      <w:start w:val="1"/>
+      <w:numFmt w:val="decimal"/>
+      <w:lvlText w:val="%3."/>
+      <w:lvlJc w:val="left"/>
+      <w:pPr>
+        <w:tabs>
+          <w:tab w:val="num" w:pos="2160"/>
+        </w:tabs>
+        <w:ind w:left="2160" w:hanging="360"/>
+      </w:pPr>
+    </w:lvl>
+    <w:lvl w:ilvl="3" w:tplc="0419000F">
+      <w:start w:val="1"/>
+      <w:numFmt w:val="decimal"/>
+      <w:lvlText w:val="%4."/>
+      <w:lvlJc w:val="left"/>
+      <w:pPr>
+        <w:tabs>
+          <w:tab w:val="num" w:pos="2880"/>
+        </w:tabs>
+        <w:ind w:left="2880" w:hanging="360"/>
+      </w:pPr>
+    </w:lvl>
+    <w:lvl w:ilvl="4" w:tplc="04190019">
+      <w:start w:val="1"/>
+      <w:numFmt w:val="decimal"/>
+      <w:lvlText w:val="%5."/>
+      <w:lvlJc w:val="left"/>
+      <w:pPr>
+        <w:tabs>
+          <w:tab w:val="num" w:pos="3600"/>
+        </w:tabs>
+        <w:ind w:left="3600" w:hanging="360"/>
+      </w:pPr>
+    </w:lvl>
+    <w:lvl w:ilvl="5" w:tplc="0419001B">
+      <w:start w:val="1"/>
+      <w:numFmt w:val="decimal"/>
+      <w:lvlText w:val="%6."/>
+      <w:lvlJc w:val="left"/>
+      <w:pPr>
+        <w:tabs>
+          <w:tab w:val="num" w:pos="4320"/>
+        </w:tabs>
+        <w:ind w:left="4320" w:hanging="360"/>
+      </w:pPr>
+    </w:lvl>
+    <w:lvl w:ilvl="6" w:tplc="0419000F">
+      <w:start w:val="1"/>
+      <w:numFmt w:val="decimal"/>
+      <w:lvlText w:val="%7."/>
+      <w:lvlJc w:val="left"/>
+      <w:pPr>
+        <w:tabs>
+          <w:tab w:val="num" w:pos="5040"/>
+        </w:tabs>
+        <w:ind w:left="5040" w:hanging="360"/>
+      </w:pPr>
+    </w:lvl>
+    <w:lvl w:ilvl="7" w:tplc="04190019">
+      <w:start w:val="1"/>
+      <w:numFmt w:val="decimal"/>
+      <w:lvlText w:val="%8."/>
+      <w:lvlJc w:val="left"/>
+      <w:pPr>
+        <w:tabs>
+          <w:tab w:val="num" w:pos="5760"/>
+        </w:tabs>
+        <w:ind w:left="5760" w:hanging="360"/>
+      </w:pPr>
+    </w:lvl>
+    <w:lvl w:ilvl="8" w:tplc="0419001B">
+      <w:start w:val="1"/>
+      <w:numFmt w:val="decimal"/>
+      <w:lvlText w:val="%9."/>
+      <w:lvlJc w:val="left"/>
+      <w:pPr>
+        <w:tabs>
+          <w:tab w:val="num" w:pos="6480"/>
+        </w:tabs>
+        <w:ind w:left="6480" w:hanging="360"/>
+      </w:pPr>
+    </w:lvl>
+  </w:abstractNum>
+  <w:num w:numId="1" w16cid:durableId="1791124259">
+    <w:abstractNumId w:val="0"/>
+    <w:lvlOverride w:ilvl="0">
+      <w:startOverride w:val="1"/>
+    </w:lvlOverride>
+    <w:lvlOverride w:ilvl="1">
+      <w:startOverride w:val="1"/>
+    </w:lvlOverride>
+    <w:lvlOverride w:ilvl="2">
+      <w:startOverride w:val="1"/>
+    </w:lvlOverride>
+    <w:lvlOverride w:ilvl="3">
+      <w:startOverride w:val="1"/>
+    </w:lvlOverride>
+    <w:lvlOverride w:ilvl="4">
+      <w:startOverride w:val="1"/>
+    </w:lvlOverride>
+    <w:lvlOverride w:ilvl="5">
+      <w:startOverride w:val="1"/>
+    </w:lvlOverride>
+    <w:lvlOverride w:ilvl="6">
+      <w:startOverride w:val="1"/>
+    </w:lvlOverride>
+    <w:lvlOverride w:ilvl="7">
+      <w:startOverride w:val="1"/>
+    </w:lvlOverride>
+    <w:lvlOverride w:ilvl="8">
+      <w:startOverride w:val="1"/>
+    </w:lvlOverride>
+  </w:num>
+</w:numbering>
 </file>
 
 <file path=word/styles.xml><?xml version="1.0" encoding="utf-8"?>
@@ -2281,6 +3216,32 @@
       <w:bCs/>
     </w:rPr>
   </w:style>
+  <w:style w:type="table" w:styleId="ad">
+    <w:name w:val="Table Grid"/>
+    <w:basedOn w:val="a1"/>
+    <w:uiPriority w:val="39"/>
+    <w:rsid w:val="00592A6B"/>
+    <w:pPr>
+      <w:spacing w:after="0" w:line="240" w:lineRule="auto"/>
+    </w:pPr>
+    <w:rPr>
+      <w:kern w:val="0"/>
+      <w:sz w:val="22"/>
+      <w:szCs w:val="22"/>
+      <w14:ligatures w14:val="none"/>
+    </w:rPr>
+    <w:tblPr>
+      <w:tblInd w:w="0" w:type="nil"/>
+      <w:tblBorders>
+        <w:top w:val="single" w:sz="4" w:space="0" w:color="auto"/>
+        <w:left w:val="single" w:sz="4" w:space="0" w:color="auto"/>
+        <w:bottom w:val="single" w:sz="4" w:space="0" w:color="auto"/>
+        <w:right w:val="single" w:sz="4" w:space="0" w:color="auto"/>
+        <w:insideH w:val="single" w:sz="4" w:space="0" w:color="auto"/>
+        <w:insideV w:val="single" w:sz="4" w:space="0" w:color="auto"/>
+      </w:tblBorders>
+    </w:tblPr>
+  </w:style>
 </w:styles>
 </file>
 

</xml_diff>